<commit_message>
as of spring 2022, the work onthe project is completed,
</commit_message>
<xml_diff>
--- a/project documentation.docx
+++ b/project documentation.docx
@@ -1,6 +1,6 @@
 
 <file path=word/document.xml><?xml version="1.0" encoding="utf-8"?>
-<w:document xmlns:wpc="http://schemas.microsoft.com/office/word/2010/wordprocessingCanvas" xmlns:cx="http://schemas.microsoft.com/office/drawing/2014/chartex" xmlns:mc="http://schemas.openxmlformats.org/markup-compatibility/2006" xmlns:o="urn:schemas-microsoft-com:office:office" xmlns:r="http://schemas.openxmlformats.org/officeDocument/2006/relationships" xmlns:m="http://schemas.openxmlformats.org/officeDocument/2006/math" xmlns:v="urn:schemas-microsoft-com:vml" xmlns:wp14="http://schemas.microsoft.com/office/word/2010/wordprocessingDrawing" xmlns:wp="http://schemas.openxmlformats.org/drawingml/2006/wordprocessingDrawing" xmlns:w10="urn:schemas-microsoft-com:office:word" xmlns:w="http://schemas.openxmlformats.org/wordprocessingml/2006/main" xmlns:w14="http://schemas.microsoft.com/office/word/2010/wordml" xmlns:w15="http://schemas.microsoft.com/office/word/2012/wordml" xmlns:w16se="http://schemas.microsoft.com/office/word/2015/wordml/symex" xmlns:wpg="http://schemas.microsoft.com/office/word/2010/wordprocessingGroup" xmlns:wpi="http://schemas.microsoft.com/office/word/2010/wordprocessingInk" xmlns:wne="http://schemas.microsoft.com/office/word/2006/wordml" xmlns:wps="http://schemas.microsoft.com/office/word/2010/wordprocessingShape" mc:Ignorable="w14 w15 w16se wp14">
+<w:document xmlns:wpc="http://schemas.microsoft.com/office/word/2010/wordprocessingCanvas" xmlns:cx="http://schemas.microsoft.com/office/drawing/2014/chartex" xmlns:cx1="http://schemas.microsoft.com/office/drawing/2015/9/8/chartex" xmlns:cx2="http://schemas.microsoft.com/office/drawing/2015/10/21/chartex" xmlns:cx3="http://schemas.microsoft.com/office/drawing/2016/5/9/chartex" xmlns:cx4="http://schemas.microsoft.com/office/drawing/2016/5/10/chartex" xmlns:cx5="http://schemas.microsoft.com/office/drawing/2016/5/11/chartex" xmlns:cx6="http://schemas.microsoft.com/office/drawing/2016/5/12/chartex" xmlns:cx7="http://schemas.microsoft.com/office/drawing/2016/5/13/chartex" xmlns:cx8="http://schemas.microsoft.com/office/drawing/2016/5/14/chartex" xmlns:mc="http://schemas.openxmlformats.org/markup-compatibility/2006" xmlns:aink="http://schemas.microsoft.com/office/drawing/2016/ink" xmlns:am3d="http://schemas.microsoft.com/office/drawing/2017/model3d" xmlns:o="urn:schemas-microsoft-com:office:office" xmlns:r="http://schemas.openxmlformats.org/officeDocument/2006/relationships" xmlns:m="http://schemas.openxmlformats.org/officeDocument/2006/math" xmlns:v="urn:schemas-microsoft-com:vml" xmlns:wp14="http://schemas.microsoft.com/office/word/2010/wordprocessingDrawing" xmlns:wp="http://schemas.openxmlformats.org/drawingml/2006/wordprocessingDrawing" xmlns:w10="urn:schemas-microsoft-com:office:word" xmlns:w="http://schemas.openxmlformats.org/wordprocessingml/2006/main" xmlns:w14="http://schemas.microsoft.com/office/word/2010/wordml" xmlns:w15="http://schemas.microsoft.com/office/word/2012/wordml" xmlns:w16cex="http://schemas.microsoft.com/office/word/2018/wordml/cex" xmlns:w16cid="http://schemas.microsoft.com/office/word/2016/wordml/cid" xmlns:w16="http://schemas.microsoft.com/office/word/2018/wordml" xmlns:w16sdtdh="http://schemas.microsoft.com/office/word/2020/wordml/sdtdatahash" xmlns:w16se="http://schemas.microsoft.com/office/word/2015/wordml/symex" xmlns:wpg="http://schemas.microsoft.com/office/word/2010/wordprocessingGroup" xmlns:wpi="http://schemas.microsoft.com/office/word/2010/wordprocessingInk" xmlns:wne="http://schemas.microsoft.com/office/word/2006/wordml" xmlns:wps="http://schemas.microsoft.com/office/word/2010/wordprocessingShape" mc:Ignorable="w14 w15 w16se w16cid w16 w16cex w16sdtdh wp14">
   <w:body>
     <w:p>
       <w:pPr>
@@ -457,7 +457,7 @@
                 <w:noProof/>
                 <w:webHidden/>
               </w:rPr>
-              <w:t>3</w:t>
+              <w:t>4</w:t>
             </w:r>
             <w:r>
               <w:rPr>
@@ -545,7 +545,7 @@
                 <w:noProof/>
                 <w:webHidden/>
               </w:rPr>
-              <w:t>3</w:t>
+              <w:t>4</w:t>
             </w:r>
             <w:r>
               <w:rPr>
@@ -721,7 +721,7 @@
                 <w:noProof/>
                 <w:webHidden/>
               </w:rPr>
-              <w:t>4</w:t>
+              <w:t>5</w:t>
             </w:r>
             <w:r>
               <w:rPr>
@@ -897,7 +897,7 @@
                 <w:noProof/>
                 <w:webHidden/>
               </w:rPr>
-              <w:t>5</w:t>
+              <w:t>6</w:t>
             </w:r>
             <w:r>
               <w:rPr>
@@ -985,7 +985,7 @@
                 <w:noProof/>
                 <w:webHidden/>
               </w:rPr>
-              <w:t>5</w:t>
+              <w:t>6</w:t>
             </w:r>
             <w:r>
               <w:rPr>
@@ -2454,7 +2454,6 @@
       </w:pPr>
       <w:bookmarkStart w:id="0" w:name="_Toc100140590"/>
       <w:r>
-        <w:lastRenderedPageBreak/>
         <w:t>Overview</w:t>
       </w:r>
       <w:bookmarkEnd w:id="0"/>
@@ -2514,7 +2513,13 @@
         <w:t>DPP</w:t>
       </w:r>
       <w:r>
-        <w:t xml:space="preserve"> – Dual Power Supply</w:t>
+        <w:t xml:space="preserve"> </w:t>
+      </w:r>
+      <w:r>
+        <w:tab/>
+      </w:r>
+      <w:r>
+        <w:t>– Dual Power Supply</w:t>
       </w:r>
     </w:p>
     <w:p>
@@ -2532,7 +2537,13 @@
         <w:t>FG</w:t>
       </w:r>
       <w:r>
-        <w:t xml:space="preserve"> – Function Generator;</w:t>
+        <w:t xml:space="preserve"> </w:t>
+      </w:r>
+      <w:r>
+        <w:tab/>
+      </w:r>
+      <w:r>
+        <w:t>– Function Generator;</w:t>
       </w:r>
     </w:p>
     <w:p>
@@ -2550,7 +2561,13 @@
         <w:t>OSC</w:t>
       </w:r>
       <w:r>
-        <w:t xml:space="preserve"> – Oscilloscope;</w:t>
+        <w:t xml:space="preserve"> </w:t>
+      </w:r>
+      <w:r>
+        <w:tab/>
+      </w:r>
+      <w:r>
+        <w:t>– Oscilloscope;</w:t>
       </w:r>
     </w:p>
     <w:p>
@@ -2568,7 +2585,13 @@
         <w:t>LIA</w:t>
       </w:r>
       <w:r>
-        <w:t xml:space="preserve"> – Lock-In Amplifier;</w:t>
+        <w:t xml:space="preserve"> </w:t>
+      </w:r>
+      <w:r>
+        <w:tab/>
+      </w:r>
+      <w:r>
+        <w:t>– Lock-In Amplifier;</w:t>
       </w:r>
     </w:p>
     <w:p>
@@ -2586,7 +2609,13 @@
         <w:t>QTF</w:t>
       </w:r>
       <w:r>
-        <w:t xml:space="preserve"> – Quartz Tuning Fork;</w:t>
+        <w:t xml:space="preserve"> </w:t>
+      </w:r>
+      <w:r>
+        <w:tab/>
+      </w:r>
+      <w:r>
+        <w:t>– Quartz Tuning Fork;</w:t>
       </w:r>
     </w:p>
     <w:p>
@@ -2603,7 +2632,16 @@
       </w:r>
       <w:proofErr w:type="spellEnd"/>
       <w:r>
-        <w:t xml:space="preserve"> – Operational Amplifier</w:t>
+        <w:t xml:space="preserve"> </w:t>
+      </w:r>
+      <w:r>
+        <w:tab/>
+      </w:r>
+      <w:r>
+        <w:t>– Operational Amplifier</w:t>
+      </w:r>
+      <w:r>
+        <w:t>;</w:t>
       </w:r>
     </w:p>
     <w:p>
@@ -2615,24 +2653,302 @@
         </w:numPr>
       </w:pPr>
       <w:r>
-        <w:t xml:space="preserve">TIA – </w:t>
-      </w:r>
-      <w:proofErr w:type="spellStart"/>
-      <w:r>
-        <w:t>Trans</w:t>
+        <w:t xml:space="preserve">TIA </w:t>
+      </w:r>
+      <w:r>
+        <w:tab/>
+      </w:r>
+      <w:r>
+        <w:t>– Trans</w:t>
       </w:r>
       <w:r>
         <w:t>i</w:t>
       </w:r>
       <w:r>
-        <w:t>mpedance</w:t>
-      </w:r>
-      <w:proofErr w:type="spellEnd"/>
-      <w:r>
-        <w:t xml:space="preserve"> Amplifier</w:t>
+        <w:t>mpedance Amplifie</w:t>
+      </w:r>
+      <w:r>
+        <w:t>r;</w:t>
+      </w:r>
+    </w:p>
+    <w:p>
+      <w:pPr>
+        <w:pStyle w:val="ListParagraph"/>
+        <w:numPr>
+          <w:ilvl w:val="0"/>
+          <w:numId w:val="22"/>
+        </w:numPr>
+      </w:pPr>
+      <w:r>
+        <w:rPr>
+          <w:shd w:val="clear" w:color="auto" w:fill="B4C6E7" w:themeFill="accent1" w:themeFillTint="66"/>
+        </w:rPr>
+        <w:t xml:space="preserve">        </w:t>
+      </w:r>
+      <w:r>
+        <w:t xml:space="preserve">          – Instrument component of the project; </w:t>
+      </w:r>
+    </w:p>
+    <w:p>
+      <w:pPr>
+        <w:pStyle w:val="ListParagraph"/>
+        <w:numPr>
+          <w:ilvl w:val="0"/>
+          <w:numId w:val="22"/>
+        </w:numPr>
+      </w:pPr>
+      <w:r>
+        <w:rPr>
+          <w:shd w:val="clear" w:color="auto" w:fill="C5E0B3" w:themeFill="accent6" w:themeFillTint="66"/>
+        </w:rPr>
+        <w:t xml:space="preserve">        </w:t>
+      </w:r>
+      <w:r>
+        <w:t xml:space="preserve">          – </w:t>
+      </w:r>
+      <w:r>
+        <w:t>Green connector in project circuit</w:t>
+      </w:r>
+      <w:r>
+        <w:t>;</w:t>
+      </w:r>
+      <w:r>
+        <w:t xml:space="preserve"> </w:t>
+      </w:r>
+    </w:p>
+    <w:p>
+      <w:pPr>
+        <w:pStyle w:val="ListParagraph"/>
+        <w:numPr>
+          <w:ilvl w:val="0"/>
+          <w:numId w:val="22"/>
+        </w:numPr>
+      </w:pPr>
+      <w:r>
+        <w:rPr>
+          <w:shd w:val="clear" w:color="auto" w:fill="D0CECE" w:themeFill="background2" w:themeFillShade="E6"/>
+        </w:rPr>
+        <w:t xml:space="preserve">        </w:t>
+      </w:r>
+      <w:r>
+        <w:t xml:space="preserve">          – </w:t>
+      </w:r>
+      <w:r>
+        <w:t>Black</w:t>
+      </w:r>
+      <w:r>
+        <w:t xml:space="preserve"> connector in project circuit; </w:t>
+      </w:r>
+    </w:p>
+    <w:p>
+      <w:pPr>
+        <w:pStyle w:val="ListParagraph"/>
+        <w:numPr>
+          <w:ilvl w:val="0"/>
+          <w:numId w:val="22"/>
+        </w:numPr>
+      </w:pPr>
+      <w:r>
+        <w:rPr>
+          <w:shd w:val="clear" w:color="auto" w:fill="FFC000" w:themeFill="accent4"/>
+        </w:rPr>
+        <w:t xml:space="preserve">        </w:t>
+      </w:r>
+      <w:r>
+        <w:t xml:space="preserve">          – </w:t>
+      </w:r>
+      <w:r>
+        <w:t>Indicating light parameter on LIA</w:t>
+      </w:r>
+      <w:r>
+        <w:t xml:space="preserve">; </w:t>
       </w:r>
     </w:p>
     <w:p/>
+    <w:p>
+      <w:pPr>
+        <w:sectPr>
+          <w:pgSz w:w="12240" w:h="15840"/>
+          <w:pgMar w:top="720" w:right="720" w:bottom="720" w:left="720" w:header="708" w:footer="708" w:gutter="0"/>
+          <w:cols w:space="708"/>
+          <w:docGrid w:linePitch="360"/>
+        </w:sectPr>
+      </w:pPr>
+    </w:p>
+    <w:p>
+      <w:pPr>
+        <w:spacing w:after="0"/>
+        <w:ind w:right="4068"/>
+      </w:pPr>
+      <w:r>
+        <w:rPr>
+          <w:b/>
+          <w:bCs/>
+          <w:noProof/>
+        </w:rPr>
+        <w:drawing>
+          <wp:anchor distT="0" distB="0" distL="114300" distR="114300" simplePos="0" relativeHeight="251659264" behindDoc="0" locked="0" layoutInCell="1" allowOverlap="0" wp14:anchorId="2A6C68D7" wp14:editId="374E237B">
+            <wp:simplePos x="0" y="0"/>
+            <wp:positionH relativeFrom="page">
+              <wp:posOffset>2210462</wp:posOffset>
+            </wp:positionH>
+            <wp:positionV relativeFrom="page">
+              <wp:posOffset>486802</wp:posOffset>
+            </wp:positionV>
+            <wp:extent cx="3296682" cy="8740853"/>
+            <wp:effectExtent l="0" t="0" r="0" b="3175"/>
+            <wp:wrapNone/>
+            <wp:docPr id="1546" name="Picture 1546"/>
+            <wp:cNvGraphicFramePr/>
+            <a:graphic xmlns:a="http://schemas.openxmlformats.org/drawingml/2006/main">
+              <a:graphicData uri="http://schemas.openxmlformats.org/drawingml/2006/picture">
+                <pic:pic xmlns:pic="http://schemas.openxmlformats.org/drawingml/2006/picture">
+                  <pic:nvPicPr>
+                    <pic:cNvPr id="1546" name="Picture 1546"/>
+                    <pic:cNvPicPr/>
+                  </pic:nvPicPr>
+                  <pic:blipFill>
+                    <a:blip r:embed="rId6"/>
+                    <a:stretch>
+                      <a:fillRect/>
+                    </a:stretch>
+                  </pic:blipFill>
+                  <pic:spPr>
+                    <a:xfrm>
+                      <a:off x="0" y="0"/>
+                      <a:ext cx="3303552" cy="8759068"/>
+                    </a:xfrm>
+                    <a:prstGeom prst="rect">
+                      <a:avLst/>
+                    </a:prstGeom>
+                  </pic:spPr>
+                </pic:pic>
+              </a:graphicData>
+            </a:graphic>
+            <wp14:sizeRelH relativeFrom="margin">
+              <wp14:pctWidth>0</wp14:pctWidth>
+            </wp14:sizeRelH>
+            <wp14:sizeRelV relativeFrom="margin">
+              <wp14:pctHeight>0</wp14:pctHeight>
+            </wp14:sizeRelV>
+          </wp:anchor>
+        </w:drawing>
+      </w:r>
+    </w:p>
+    <w:p>
+      <w:r>
+        <w:rPr>
+          <w:noProof/>
+        </w:rPr>
+        <mc:AlternateContent>
+          <mc:Choice Requires="wps">
+            <w:drawing>
+              <wp:anchor distT="45720" distB="45720" distL="114300" distR="114300" simplePos="0" relativeHeight="251661312" behindDoc="1" locked="0" layoutInCell="1" allowOverlap="1" wp14:anchorId="2D88BA4E" wp14:editId="5CB79401">
+                <wp:simplePos x="0" y="0"/>
+                <wp:positionH relativeFrom="column">
+                  <wp:posOffset>1572895</wp:posOffset>
+                </wp:positionH>
+                <wp:positionV relativeFrom="paragraph">
+                  <wp:posOffset>8662167</wp:posOffset>
+                </wp:positionV>
+                <wp:extent cx="3684895" cy="1404620"/>
+                <wp:effectExtent l="0" t="0" r="0" b="0"/>
+                <wp:wrapNone/>
+                <wp:docPr id="217" name="Text Box 2"/>
+                <wp:cNvGraphicFramePr>
+                  <a:graphicFrameLocks xmlns:a="http://schemas.openxmlformats.org/drawingml/2006/main"/>
+                </wp:cNvGraphicFramePr>
+                <a:graphic xmlns:a="http://schemas.openxmlformats.org/drawingml/2006/main">
+                  <a:graphicData uri="http://schemas.microsoft.com/office/word/2010/wordprocessingShape">
+                    <wps:wsp>
+                      <wps:cNvSpPr txBox="1">
+                        <a:spLocks noChangeArrowheads="1"/>
+                      </wps:cNvSpPr>
+                      <wps:spPr bwMode="auto">
+                        <a:xfrm>
+                          <a:off x="0" y="0"/>
+                          <a:ext cx="3684895" cy="1404620"/>
+                        </a:xfrm>
+                        <a:prstGeom prst="rect">
+                          <a:avLst/>
+                        </a:prstGeom>
+                        <a:noFill/>
+                        <a:ln w="9525">
+                          <a:noFill/>
+                          <a:miter lim="800000"/>
+                          <a:headEnd/>
+                          <a:tailEnd/>
+                        </a:ln>
+                      </wps:spPr>
+                      <wps:txbx>
+                        <w:txbxContent>
+                          <w:p>
+                            <w:pPr>
+                              <w:jc w:val="center"/>
+                            </w:pPr>
+                            <w:r>
+                              <w:rPr>
+                                <w:b/>
+                                <w:bCs/>
+                              </w:rPr>
+                              <w:t>Fig. 1.</w:t>
+                            </w:r>
+                            <w:r>
+                              <w:t xml:space="preserve"> Circuit diagram of a basic QTF Sensor</w:t>
+                            </w:r>
+                          </w:p>
+                        </w:txbxContent>
+                      </wps:txbx>
+                      <wps:bodyPr rot="0" vert="horz" wrap="square" lIns="91440" tIns="45720" rIns="91440" bIns="45720" anchor="t" anchorCtr="0">
+                        <a:spAutoFit/>
+                      </wps:bodyPr>
+                    </wps:wsp>
+                  </a:graphicData>
+                </a:graphic>
+                <wp14:sizeRelH relativeFrom="margin">
+                  <wp14:pctWidth>0</wp14:pctWidth>
+                </wp14:sizeRelH>
+                <wp14:sizeRelV relativeFrom="margin">
+                  <wp14:pctHeight>20000</wp14:pctHeight>
+                </wp14:sizeRelV>
+              </wp:anchor>
+            </w:drawing>
+          </mc:Choice>
+          <mc:Fallback>
+            <w:pict>
+              <v:shapetype w14:anchorId="2D88BA4E" id="_x0000_t202" coordsize="21600,21600" o:spt="202" path="m,l,21600r21600,l21600,xe">
+                <v:stroke joinstyle="miter"/>
+                <v:path gradientshapeok="t" o:connecttype="rect"/>
+              </v:shapetype>
+              <v:shape id="Text Box 2" o:spid="_x0000_s1026" type="#_x0000_t202" style="position:absolute;margin-left:123.85pt;margin-top:682.05pt;width:290.15pt;height:110.6pt;z-index:-251655168;visibility:visible;mso-wrap-style:square;mso-width-percent:0;mso-height-percent:200;mso-wrap-distance-left:9pt;mso-wrap-distance-top:3.6pt;mso-wrap-distance-right:9pt;mso-wrap-distance-bottom:3.6pt;mso-position-horizontal:absolute;mso-position-horizontal-relative:text;mso-position-vertical:absolute;mso-position-vertical-relative:text;mso-width-percent:0;mso-height-percent:200;mso-width-relative:margin;mso-height-relative:margin;v-text-anchor:top" o:gfxdata="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" filled="f" stroked="f">
+                <v:textbox style="mso-fit-shape-to-text:t">
+                  <w:txbxContent>
+                    <w:p>
+                      <w:pPr>
+                        <w:jc w:val="center"/>
+                      </w:pPr>
+                      <w:r>
+                        <w:rPr>
+                          <w:b/>
+                          <w:bCs/>
+                        </w:rPr>
+                        <w:t>Fig. 1.</w:t>
+                      </w:r>
+                      <w:r>
+                        <w:t xml:space="preserve"> Circuit diagram of a basic QTF Sensor</w:t>
+                      </w:r>
+                    </w:p>
+                  </w:txbxContent>
+                </v:textbox>
+              </v:shape>
+            </w:pict>
+          </mc:Fallback>
+        </mc:AlternateContent>
+      </w:r>
+      <w:r>
+        <w:br w:type="page"/>
+      </w:r>
+    </w:p>
     <w:p>
       <w:pPr>
         <w:pStyle w:val="Heading2"/>
@@ -2980,7 +3296,6 @@
       </w:r>
       <w:proofErr w:type="spellStart"/>
       <w:r>
-        <w:lastRenderedPageBreak/>
         <w:t>OpAmp</w:t>
       </w:r>
       <w:proofErr w:type="spellEnd"/>
@@ -3268,6 +3583,7 @@
         </m:oMath>
       </m:oMathPara>
     </w:p>
+    <w:p/>
     <w:p/>
     <w:p>
       <w:pPr>
@@ -3543,7 +3859,6 @@
         <w:rPr>
           <w:shd w:val="clear" w:color="auto" w:fill="C5E0B3" w:themeFill="accent6" w:themeFillTint="66"/>
         </w:rPr>
-        <w:lastRenderedPageBreak/>
         <w:t>Connector C2</w:t>
       </w:r>
       <w:r>
@@ -4001,7 +4316,6 @@
       </w:pPr>
       <w:bookmarkStart w:id="10" w:name="_Toc100140600"/>
       <w:r>
-        <w:lastRenderedPageBreak/>
         <w:t>Module Verification</w:t>
       </w:r>
       <w:bookmarkEnd w:id="10"/>
@@ -4624,7 +4938,6 @@
             <w:rPr>
               <w:rFonts w:ascii="Cambria Math" w:hAnsi="Cambria Math"/>
             </w:rPr>
-            <w:lastRenderedPageBreak/>
             <m:t xml:space="preserve">Eq.6.)  </m:t>
           </m:r>
           <m:r>
@@ -4752,6 +5065,12 @@
           </m:sSub>
         </m:oMath>
       </m:oMathPara>
+    </w:p>
+    <w:p>
+      <w:pPr>
+        <w:spacing w:line="276" w:lineRule="auto"/>
+        <w:jc w:val="both"/>
+      </w:pPr>
     </w:p>
     <w:p>
       <w:pPr>
@@ -5453,7 +5772,6 @@
       </w:pPr>
       <w:bookmarkStart w:id="18" w:name="_Toc100140608"/>
       <w:r>
-        <w:lastRenderedPageBreak/>
         <w:t xml:space="preserve">Instrument </w:t>
       </w:r>
       <w:r>
@@ -5559,7 +5877,7 @@
                     </pic:cNvPicPr>
                   </pic:nvPicPr>
                   <pic:blipFill>
-                    <a:blip r:embed="rId6">
+                    <a:blip r:embed="rId7">
                       <a:extLst>
                         <a:ext uri="{28A0092B-C50C-407E-A947-70E740481C1C}">
                           <a14:useLocalDpi xmlns:a14="http://schemas.microsoft.com/office/drawing/2010/main" val="0"/>
@@ -6215,7 +6533,6 @@
         <w:jc w:val="both"/>
       </w:pPr>
       <w:r>
-        <w:lastRenderedPageBreak/>
         <w:t>Turn on AC sinusoidal signal on</w:t>
       </w:r>
       <w:r>
@@ -7059,7 +7376,6 @@
         <w:jc w:val="both"/>
       </w:pPr>
       <w:r>
-        <w:lastRenderedPageBreak/>
         <w:t>Determine the frequency, at which left scale reaches maximum value (resonant frequency f</w:t>
       </w:r>
       <w:r>
@@ -7117,8 +7433,6 @@
       <w:r>
         <w:t>mV</w:t>
       </w:r>
-      <w:bookmarkStart w:id="24" w:name="_GoBack"/>
-      <w:bookmarkEnd w:id="24"/>
       <w:r>
         <w:t xml:space="preserve">. If at any point during the calibration light </w:t>
       </w:r>
@@ -7603,11 +7917,11 @@
         <w:spacing w:line="276" w:lineRule="auto"/>
         <w:jc w:val="both"/>
       </w:pPr>
-      <w:bookmarkStart w:id="25" w:name="_Toc100140614"/>
+      <w:bookmarkStart w:id="24" w:name="_Toc100140614"/>
       <w:r>
         <w:t>Frequency Modulation</w:t>
       </w:r>
-      <w:bookmarkEnd w:id="25"/>
+      <w:bookmarkEnd w:id="24"/>
     </w:p>
     <w:p>
       <w:pPr>
@@ -7782,15 +8096,7 @@
         <w:jc w:val="both"/>
       </w:pPr>
       <w:r>
-        <w:t xml:space="preserve">You are expected to observe </w:t>
-      </w:r>
-      <w:proofErr w:type="spellStart"/>
-      <w:r>
-        <w:t>flatline</w:t>
-      </w:r>
-      <w:proofErr w:type="spellEnd"/>
-      <w:r>
-        <w:t xml:space="preserve"> of </w:t>
+        <w:t xml:space="preserve">You are expected to observe flatline of </w:t>
       </w:r>
       <w:r>
         <w:rPr>
@@ -7825,7 +8131,6 @@
         <w:jc w:val="both"/>
       </w:pPr>
       <w:r>
-        <w:lastRenderedPageBreak/>
         <w:t>One step at a time, decrease the time scale; if the flatline begins to oscillate, it means the timescale is too short;</w:t>
       </w:r>
     </w:p>
@@ -7962,13 +8267,8 @@
         <w:t xml:space="preserve"> Channel 2</w:t>
       </w:r>
       <w:r>
-        <w:t xml:space="preserve"> output </w:t>
-      </w:r>
-      <w:proofErr w:type="spellStart"/>
-      <w:r>
-        <w:t>flatline</w:t>
-      </w:r>
-      <w:proofErr w:type="spellEnd"/>
+        <w:t xml:space="preserve"> output flatline</w:t>
+      </w:r>
       <w:r>
         <w:t>;</w:t>
       </w:r>
@@ -8228,7 +8528,7 @@
     </w:p>
     <w:sectPr>
       <w:pgSz w:w="12240" w:h="15840"/>
-      <w:pgMar w:top="1440" w:right="1440" w:bottom="1440" w:left="1440" w:header="708" w:footer="708" w:gutter="0"/>
+      <w:pgMar w:top="720" w:right="720" w:bottom="720" w:left="720" w:header="708" w:footer="708" w:gutter="0"/>
       <w:cols w:space="708"/>
       <w:docGrid w:linePitch="360"/>
     </w:sectPr>
@@ -8237,7 +8537,7 @@
 </file>
 
 <file path=word/numbering.xml><?xml version="1.0" encoding="utf-8"?>
-<w:numbering xmlns:wpc="http://schemas.microsoft.com/office/word/2010/wordprocessingCanvas" xmlns:cx="http://schemas.microsoft.com/office/drawing/2014/chartex" xmlns:mc="http://schemas.openxmlformats.org/markup-compatibility/2006" xmlns:o="urn:schemas-microsoft-com:office:office" xmlns:r="http://schemas.openxmlformats.org/officeDocument/2006/relationships" xmlns:m="http://schemas.openxmlformats.org/officeDocument/2006/math" xmlns:v="urn:schemas-microsoft-com:vml" xmlns:wp14="http://schemas.microsoft.com/office/word/2010/wordprocessingDrawing" xmlns:wp="http://schemas.openxmlformats.org/drawingml/2006/wordprocessingDrawing" xmlns:w10="urn:schemas-microsoft-com:office:word" xmlns:w="http://schemas.openxmlformats.org/wordprocessingml/2006/main" xmlns:w14="http://schemas.microsoft.com/office/word/2010/wordml" xmlns:w15="http://schemas.microsoft.com/office/word/2012/wordml" xmlns:w16se="http://schemas.microsoft.com/office/word/2015/wordml/symex" xmlns:wpg="http://schemas.microsoft.com/office/word/2010/wordprocessingGroup" xmlns:wpi="http://schemas.microsoft.com/office/word/2010/wordprocessingInk" xmlns:wne="http://schemas.microsoft.com/office/word/2006/wordml" xmlns:wps="http://schemas.microsoft.com/office/word/2010/wordprocessingShape" mc:Ignorable="w14 w15 w16se wp14">
+<w:numbering xmlns:wpc="http://schemas.microsoft.com/office/word/2010/wordprocessingCanvas" xmlns:cx="http://schemas.microsoft.com/office/drawing/2014/chartex" xmlns:cx1="http://schemas.microsoft.com/office/drawing/2015/9/8/chartex" xmlns:cx2="http://schemas.microsoft.com/office/drawing/2015/10/21/chartex" xmlns:cx3="http://schemas.microsoft.com/office/drawing/2016/5/9/chartex" xmlns:cx4="http://schemas.microsoft.com/office/drawing/2016/5/10/chartex" xmlns:cx5="http://schemas.microsoft.com/office/drawing/2016/5/11/chartex" xmlns:cx6="http://schemas.microsoft.com/office/drawing/2016/5/12/chartex" xmlns:cx7="http://schemas.microsoft.com/office/drawing/2016/5/13/chartex" xmlns:cx8="http://schemas.microsoft.com/office/drawing/2016/5/14/chartex" xmlns:mc="http://schemas.openxmlformats.org/markup-compatibility/2006" xmlns:aink="http://schemas.microsoft.com/office/drawing/2016/ink" xmlns:am3d="http://schemas.microsoft.com/office/drawing/2017/model3d" xmlns:o="urn:schemas-microsoft-com:office:office" xmlns:r="http://schemas.openxmlformats.org/officeDocument/2006/relationships" xmlns:m="http://schemas.openxmlformats.org/officeDocument/2006/math" xmlns:v="urn:schemas-microsoft-com:vml" xmlns:wp14="http://schemas.microsoft.com/office/word/2010/wordprocessingDrawing" xmlns:wp="http://schemas.openxmlformats.org/drawingml/2006/wordprocessingDrawing" xmlns:w10="urn:schemas-microsoft-com:office:word" xmlns:w="http://schemas.openxmlformats.org/wordprocessingml/2006/main" xmlns:w14="http://schemas.microsoft.com/office/word/2010/wordml" xmlns:w15="http://schemas.microsoft.com/office/word/2012/wordml" xmlns:w16cex="http://schemas.microsoft.com/office/word/2018/wordml/cex" xmlns:w16cid="http://schemas.microsoft.com/office/word/2016/wordml/cid" xmlns:w16="http://schemas.microsoft.com/office/word/2018/wordml" xmlns:w16sdtdh="http://schemas.microsoft.com/office/word/2020/wordml/sdtdatahash" xmlns:w16se="http://schemas.microsoft.com/office/word/2015/wordml/symex" xmlns:wpg="http://schemas.microsoft.com/office/word/2010/wordprocessingGroup" xmlns:wpi="http://schemas.microsoft.com/office/word/2010/wordprocessingInk" xmlns:wne="http://schemas.microsoft.com/office/word/2006/wordml" xmlns:wps="http://schemas.microsoft.com/office/word/2010/wordprocessingShape" mc:Ignorable="w14 w15 w16se w16cid w16 w16cex w16sdtdh wp14">
   <w:abstractNum w:abstractNumId="0" w15:restartNumberingAfterBreak="0">
     <w:nsid w:val="071429E8"/>
     <w:multiLevelType w:val="hybridMultilevel"/>
@@ -10243,77 +10543,77 @@
       </w:pPr>
     </w:lvl>
   </w:abstractNum>
-  <w:num w:numId="1">
+  <w:num w:numId="1" w16cid:durableId="1816144237">
     <w:abstractNumId w:val="1"/>
   </w:num>
-  <w:num w:numId="2">
+  <w:num w:numId="2" w16cid:durableId="636452272">
     <w:abstractNumId w:val="4"/>
   </w:num>
-  <w:num w:numId="3">
+  <w:num w:numId="3" w16cid:durableId="1807384089">
     <w:abstractNumId w:val="17"/>
   </w:num>
-  <w:num w:numId="4">
+  <w:num w:numId="4" w16cid:durableId="1730348457">
     <w:abstractNumId w:val="7"/>
   </w:num>
-  <w:num w:numId="5">
+  <w:num w:numId="5" w16cid:durableId="916522412">
     <w:abstractNumId w:val="9"/>
   </w:num>
-  <w:num w:numId="6">
+  <w:num w:numId="6" w16cid:durableId="975453048">
     <w:abstractNumId w:val="11"/>
   </w:num>
-  <w:num w:numId="7">
+  <w:num w:numId="7" w16cid:durableId="1765880288">
     <w:abstractNumId w:val="12"/>
   </w:num>
-  <w:num w:numId="8">
+  <w:num w:numId="8" w16cid:durableId="1740862326">
     <w:abstractNumId w:val="20"/>
   </w:num>
-  <w:num w:numId="9">
+  <w:num w:numId="9" w16cid:durableId="1815098327">
     <w:abstractNumId w:val="21"/>
   </w:num>
-  <w:num w:numId="10">
+  <w:num w:numId="10" w16cid:durableId="1619605310">
     <w:abstractNumId w:val="14"/>
   </w:num>
-  <w:num w:numId="11">
+  <w:num w:numId="11" w16cid:durableId="435908730">
     <w:abstractNumId w:val="13"/>
   </w:num>
-  <w:num w:numId="12">
+  <w:num w:numId="12" w16cid:durableId="1943032087">
     <w:abstractNumId w:val="0"/>
   </w:num>
-  <w:num w:numId="13">
+  <w:num w:numId="13" w16cid:durableId="1409497949">
     <w:abstractNumId w:val="10"/>
   </w:num>
-  <w:num w:numId="14">
+  <w:num w:numId="14" w16cid:durableId="919751970">
     <w:abstractNumId w:val="6"/>
   </w:num>
-  <w:num w:numId="15">
+  <w:num w:numId="15" w16cid:durableId="766775435">
     <w:abstractNumId w:val="5"/>
   </w:num>
-  <w:num w:numId="16">
+  <w:num w:numId="16" w16cid:durableId="877353247">
     <w:abstractNumId w:val="8"/>
   </w:num>
-  <w:num w:numId="17">
+  <w:num w:numId="17" w16cid:durableId="1463302848">
     <w:abstractNumId w:val="15"/>
   </w:num>
-  <w:num w:numId="18">
+  <w:num w:numId="18" w16cid:durableId="1819953499">
     <w:abstractNumId w:val="3"/>
   </w:num>
-  <w:num w:numId="19">
+  <w:num w:numId="19" w16cid:durableId="503857428">
     <w:abstractNumId w:val="2"/>
   </w:num>
-  <w:num w:numId="20">
+  <w:num w:numId="20" w16cid:durableId="1860043598">
     <w:abstractNumId w:val="18"/>
   </w:num>
-  <w:num w:numId="21">
+  <w:num w:numId="21" w16cid:durableId="779646067">
     <w:abstractNumId w:val="16"/>
   </w:num>
-  <w:num w:numId="22">
+  <w:num w:numId="22" w16cid:durableId="946960829">
     <w:abstractNumId w:val="19"/>
   </w:num>
 </w:numbering>
 </file>
 
 <file path=word/styles.xml><?xml version="1.0" encoding="utf-8"?>
-<w:styles xmlns:mc="http://schemas.openxmlformats.org/markup-compatibility/2006" xmlns:r="http://schemas.openxmlformats.org/officeDocument/2006/relationships" xmlns:w="http://schemas.openxmlformats.org/wordprocessingml/2006/main" xmlns:w14="http://schemas.microsoft.com/office/word/2010/wordml" xmlns:w15="http://schemas.microsoft.com/office/word/2012/wordml" xmlns:w16se="http://schemas.microsoft.com/office/word/2015/wordml/symex" mc:Ignorable="w14 w15 w16se">
+<w:styles xmlns:mc="http://schemas.openxmlformats.org/markup-compatibility/2006" xmlns:r="http://schemas.openxmlformats.org/officeDocument/2006/relationships" xmlns:w="http://schemas.openxmlformats.org/wordprocessingml/2006/main" xmlns:w14="http://schemas.microsoft.com/office/word/2010/wordml" xmlns:w15="http://schemas.microsoft.com/office/word/2012/wordml" xmlns:w16cex="http://schemas.microsoft.com/office/word/2018/wordml/cex" xmlns:w16cid="http://schemas.microsoft.com/office/word/2016/wordml/cid" xmlns:w16="http://schemas.microsoft.com/office/word/2018/wordml" xmlns:w16sdtdh="http://schemas.microsoft.com/office/word/2020/wordml/sdtdatahash" xmlns:w16se="http://schemas.microsoft.com/office/word/2015/wordml/symex" mc:Ignorable="w14 w15 w16se w16cid w16 w16cex w16sdtdh">
   <w:docDefaults>
     <w:rPrDefault>
       <w:rPr>
@@ -10329,7 +10629,7 @@
       </w:pPr>
     </w:pPrDefault>
   </w:docDefaults>
-  <w:latentStyles w:defLockedState="0" w:defUIPriority="99" w:defSemiHidden="0" w:defUnhideWhenUsed="0" w:defQFormat="0" w:count="371">
+  <w:latentStyles w:defLockedState="0" w:defUIPriority="99" w:defSemiHidden="0" w:defUnhideWhenUsed="0" w:defQFormat="0" w:count="376">
     <w:lsdException w:name="Normal" w:uiPriority="0" w:qFormat="1"/>
     <w:lsdException w:name="heading 1" w:uiPriority="9" w:qFormat="1"/>
     <w:lsdException w:name="heading 2" w:semiHidden="1" w:uiPriority="9" w:unhideWhenUsed="1" w:qFormat="1"/>
@@ -10435,7 +10735,6 @@
     <w:lsdException w:name="HTML Sample" w:semiHidden="1" w:unhideWhenUsed="1"/>
     <w:lsdException w:name="HTML Typewriter" w:semiHidden="1" w:unhideWhenUsed="1"/>
     <w:lsdException w:name="HTML Variable" w:semiHidden="1" w:unhideWhenUsed="1"/>
-    <w:lsdException w:name="Normal Table" w:semiHidden="1" w:unhideWhenUsed="1"/>
     <w:lsdException w:name="annotation subject" w:semiHidden="1" w:unhideWhenUsed="1"/>
     <w:lsdException w:name="No List" w:semiHidden="1" w:unhideWhenUsed="1"/>
     <w:lsdException w:name="Outline List 1" w:semiHidden="1" w:unhideWhenUsed="1"/>
@@ -10478,11 +10777,8 @@
     <w:lsdException w:name="Table Contemporary" w:semiHidden="1" w:unhideWhenUsed="1"/>
     <w:lsdException w:name="Table Elegant" w:semiHidden="1" w:unhideWhenUsed="1"/>
     <w:lsdException w:name="Table Professional" w:semiHidden="1" w:unhideWhenUsed="1"/>
-    <w:lsdException w:name="Table Subtle 1" w:semiHidden="1" w:unhideWhenUsed="1"/>
     <w:lsdException w:name="Table Subtle 2" w:semiHidden="1" w:unhideWhenUsed="1"/>
     <w:lsdException w:name="Table Web 1" w:semiHidden="1" w:unhideWhenUsed="1"/>
-    <w:lsdException w:name="Table Web 2" w:semiHidden="1" w:unhideWhenUsed="1"/>
-    <w:lsdException w:name="Table Web 3" w:semiHidden="1" w:unhideWhenUsed="1"/>
     <w:lsdException w:name="Balloon Text" w:semiHidden="1" w:unhideWhenUsed="1"/>
     <w:lsdException w:name="Table Grid" w:uiPriority="39"/>
     <w:lsdException w:name="Table Theme" w:semiHidden="1" w:unhideWhenUsed="1"/>
@@ -10701,6 +10997,11 @@
     <w:lsdException w:name="List Table 5 Dark Accent 6" w:uiPriority="50"/>
     <w:lsdException w:name="List Table 6 Colorful Accent 6" w:uiPriority="51"/>
     <w:lsdException w:name="List Table 7 Colorful Accent 6" w:uiPriority="52"/>
+    <w:lsdException w:name="Mention" w:semiHidden="1" w:unhideWhenUsed="1"/>
+    <w:lsdException w:name="Smart Hyperlink" w:semiHidden="1" w:unhideWhenUsed="1"/>
+    <w:lsdException w:name="Hashtag" w:semiHidden="1" w:unhideWhenUsed="1"/>
+    <w:lsdException w:name="Unresolved Mention" w:semiHidden="1" w:unhideWhenUsed="1"/>
+    <w:lsdException w:name="Smart Link" w:semiHidden="1" w:unhideWhenUsed="1"/>
   </w:latentStyles>
   <w:style w:type="paragraph" w:default="1" w:styleId="Normal">
     <w:name w:val="Normal"/>

</xml_diff>

<commit_message>
fixed minor typos in documentation file
</commit_message>
<xml_diff>
--- a/project documentation.docx
+++ b/project documentation.docx
@@ -218,7 +218,7 @@
             </w:rPr>
             <w:fldChar w:fldCharType="separate"/>
           </w:r>
-          <w:hyperlink w:anchor="_Toc102414554" w:history="1">
+          <w:hyperlink w:anchor="_Toc105430572" w:history="1">
             <w:r>
               <w:rPr>
                 <w:rStyle w:val="Hyperlink"/>
@@ -261,7 +261,7 @@
                 <w:noProof/>
                 <w:webHidden/>
               </w:rPr>
-              <w:instrText xml:space="preserve"> PAGEREF _Toc102414554 \h </w:instrText>
+              <w:instrText xml:space="preserve"> PAGEREF _Toc105430572 \h </w:instrText>
             </w:r>
             <w:r>
               <w:rPr>
@@ -306,7 +306,7 @@
               <w:lang w:eastAsia="en-CA"/>
             </w:rPr>
           </w:pPr>
-          <w:hyperlink w:anchor="_Toc102414555" w:history="1">
+          <w:hyperlink w:anchor="_Toc105430573" w:history="1">
             <w:r>
               <w:rPr>
                 <w:rStyle w:val="Hyperlink"/>
@@ -349,7 +349,7 @@
                 <w:noProof/>
                 <w:webHidden/>
               </w:rPr>
-              <w:instrText xml:space="preserve"> PAGEREF _Toc102414555 \h </w:instrText>
+              <w:instrText xml:space="preserve"> PAGEREF _Toc105430573 \h </w:instrText>
             </w:r>
             <w:r>
               <w:rPr>
@@ -394,7 +394,7 @@
               <w:lang w:eastAsia="en-CA"/>
             </w:rPr>
           </w:pPr>
-          <w:hyperlink w:anchor="_Toc102414556" w:history="1">
+          <w:hyperlink w:anchor="_Toc105430574" w:history="1">
             <w:r>
               <w:rPr>
                 <w:rStyle w:val="Hyperlink"/>
@@ -437,7 +437,7 @@
                 <w:noProof/>
                 <w:webHidden/>
               </w:rPr>
-              <w:instrText xml:space="preserve"> PAGEREF _Toc102414556 \h </w:instrText>
+              <w:instrText xml:space="preserve"> PAGEREF _Toc105430574 \h </w:instrText>
             </w:r>
             <w:r>
               <w:rPr>
@@ -482,7 +482,7 @@
               <w:lang w:eastAsia="en-CA"/>
             </w:rPr>
           </w:pPr>
-          <w:hyperlink w:anchor="_Toc102414557" w:history="1">
+          <w:hyperlink w:anchor="_Toc105430575" w:history="1">
             <w:r>
               <w:rPr>
                 <w:rStyle w:val="Hyperlink"/>
@@ -525,7 +525,7 @@
                 <w:noProof/>
                 <w:webHidden/>
               </w:rPr>
-              <w:instrText xml:space="preserve"> PAGEREF _Toc102414557 \h </w:instrText>
+              <w:instrText xml:space="preserve"> PAGEREF _Toc105430575 \h </w:instrText>
             </w:r>
             <w:r>
               <w:rPr>
@@ -570,7 +570,7 @@
               <w:lang w:eastAsia="en-CA"/>
             </w:rPr>
           </w:pPr>
-          <w:hyperlink w:anchor="_Toc102414558" w:history="1">
+          <w:hyperlink w:anchor="_Toc105430576" w:history="1">
             <w:r>
               <w:rPr>
                 <w:rStyle w:val="Hyperlink"/>
@@ -613,7 +613,7 @@
                 <w:noProof/>
                 <w:webHidden/>
               </w:rPr>
-              <w:instrText xml:space="preserve"> PAGEREF _Toc102414558 \h </w:instrText>
+              <w:instrText xml:space="preserve"> PAGEREF _Toc105430576 \h </w:instrText>
             </w:r>
             <w:r>
               <w:rPr>
@@ -658,7 +658,7 @@
               <w:lang w:eastAsia="en-CA"/>
             </w:rPr>
           </w:pPr>
-          <w:hyperlink w:anchor="_Toc102414559" w:history="1">
+          <w:hyperlink w:anchor="_Toc105430577" w:history="1">
             <w:r>
               <w:rPr>
                 <w:rStyle w:val="Hyperlink"/>
@@ -701,7 +701,7 @@
                 <w:noProof/>
                 <w:webHidden/>
               </w:rPr>
-              <w:instrText xml:space="preserve"> PAGEREF _Toc102414559 \h </w:instrText>
+              <w:instrText xml:space="preserve"> PAGEREF _Toc105430577 \h </w:instrText>
             </w:r>
             <w:r>
               <w:rPr>
@@ -746,7 +746,7 @@
               <w:lang w:eastAsia="en-CA"/>
             </w:rPr>
           </w:pPr>
-          <w:hyperlink w:anchor="_Toc102414560" w:history="1">
+          <w:hyperlink w:anchor="_Toc105430578" w:history="1">
             <w:r>
               <w:rPr>
                 <w:rStyle w:val="Hyperlink"/>
@@ -789,7 +789,7 @@
                 <w:noProof/>
                 <w:webHidden/>
               </w:rPr>
-              <w:instrText xml:space="preserve"> PAGEREF _Toc102414560 \h </w:instrText>
+              <w:instrText xml:space="preserve"> PAGEREF _Toc105430578 \h </w:instrText>
             </w:r>
             <w:r>
               <w:rPr>
@@ -834,7 +834,7 @@
               <w:lang w:eastAsia="en-CA"/>
             </w:rPr>
           </w:pPr>
-          <w:hyperlink w:anchor="_Toc102414561" w:history="1">
+          <w:hyperlink w:anchor="_Toc105430579" w:history="1">
             <w:r>
               <w:rPr>
                 <w:rStyle w:val="Hyperlink"/>
@@ -877,7 +877,7 @@
                 <w:noProof/>
                 <w:webHidden/>
               </w:rPr>
-              <w:instrText xml:space="preserve"> PAGEREF _Toc102414561 \h </w:instrText>
+              <w:instrText xml:space="preserve"> PAGEREF _Toc105430579 \h </w:instrText>
             </w:r>
             <w:r>
               <w:rPr>
@@ -922,7 +922,7 @@
               <w:lang w:eastAsia="en-CA"/>
             </w:rPr>
           </w:pPr>
-          <w:hyperlink w:anchor="_Toc102414562" w:history="1">
+          <w:hyperlink w:anchor="_Toc105430580" w:history="1">
             <w:r>
               <w:rPr>
                 <w:rStyle w:val="Hyperlink"/>
@@ -965,7 +965,7 @@
                 <w:noProof/>
                 <w:webHidden/>
               </w:rPr>
-              <w:instrText xml:space="preserve"> PAGEREF _Toc102414562 \h </w:instrText>
+              <w:instrText xml:space="preserve"> PAGEREF _Toc105430580 \h </w:instrText>
             </w:r>
             <w:r>
               <w:rPr>
@@ -1010,7 +1010,7 @@
               <w:lang w:eastAsia="en-CA"/>
             </w:rPr>
           </w:pPr>
-          <w:hyperlink w:anchor="_Toc102414563" w:history="1">
+          <w:hyperlink w:anchor="_Toc105430581" w:history="1">
             <w:r>
               <w:rPr>
                 <w:rStyle w:val="Hyperlink"/>
@@ -1053,7 +1053,7 @@
                 <w:noProof/>
                 <w:webHidden/>
               </w:rPr>
-              <w:instrText xml:space="preserve"> PAGEREF _Toc102414563 \h </w:instrText>
+              <w:instrText xml:space="preserve"> PAGEREF _Toc105430581 \h </w:instrText>
             </w:r>
             <w:r>
               <w:rPr>
@@ -1098,7 +1098,7 @@
               <w:lang w:eastAsia="en-CA"/>
             </w:rPr>
           </w:pPr>
-          <w:hyperlink w:anchor="_Toc102414564" w:history="1">
+          <w:hyperlink w:anchor="_Toc105430582" w:history="1">
             <w:r>
               <w:rPr>
                 <w:rStyle w:val="Hyperlink"/>
@@ -1141,7 +1141,7 @@
                 <w:noProof/>
                 <w:webHidden/>
               </w:rPr>
-              <w:instrText xml:space="preserve"> PAGEREF _Toc102414564 \h </w:instrText>
+              <w:instrText xml:space="preserve"> PAGEREF _Toc105430582 \h </w:instrText>
             </w:r>
             <w:r>
               <w:rPr>
@@ -1186,7 +1186,7 @@
               <w:lang w:eastAsia="en-CA"/>
             </w:rPr>
           </w:pPr>
-          <w:hyperlink w:anchor="_Toc102414565" w:history="1">
+          <w:hyperlink w:anchor="_Toc105430583" w:history="1">
             <w:r>
               <w:rPr>
                 <w:rStyle w:val="Hyperlink"/>
@@ -1229,7 +1229,7 @@
                 <w:noProof/>
                 <w:webHidden/>
               </w:rPr>
-              <w:instrText xml:space="preserve"> PAGEREF _Toc102414565 \h </w:instrText>
+              <w:instrText xml:space="preserve"> PAGEREF _Toc105430583 \h </w:instrText>
             </w:r>
             <w:r>
               <w:rPr>
@@ -1274,7 +1274,7 @@
               <w:lang w:eastAsia="en-CA"/>
             </w:rPr>
           </w:pPr>
-          <w:hyperlink w:anchor="_Toc102414566" w:history="1">
+          <w:hyperlink w:anchor="_Toc105430584" w:history="1">
             <w:r>
               <w:rPr>
                 <w:rStyle w:val="Hyperlink"/>
@@ -1317,7 +1317,7 @@
                 <w:noProof/>
                 <w:webHidden/>
               </w:rPr>
-              <w:instrText xml:space="preserve"> PAGEREF _Toc102414566 \h </w:instrText>
+              <w:instrText xml:space="preserve"> PAGEREF _Toc105430584 \h </w:instrText>
             </w:r>
             <w:r>
               <w:rPr>
@@ -1362,7 +1362,7 @@
               <w:lang w:eastAsia="en-CA"/>
             </w:rPr>
           </w:pPr>
-          <w:hyperlink w:anchor="_Toc102414567" w:history="1">
+          <w:hyperlink w:anchor="_Toc105430585" w:history="1">
             <w:r>
               <w:rPr>
                 <w:rStyle w:val="Hyperlink"/>
@@ -1405,7 +1405,7 @@
                 <w:noProof/>
                 <w:webHidden/>
               </w:rPr>
-              <w:instrText xml:space="preserve"> PAGEREF _Toc102414567 \h </w:instrText>
+              <w:instrText xml:space="preserve"> PAGEREF _Toc105430585 \h </w:instrText>
             </w:r>
             <w:r>
               <w:rPr>
@@ -1450,7 +1450,7 @@
               <w:lang w:eastAsia="en-CA"/>
             </w:rPr>
           </w:pPr>
-          <w:hyperlink w:anchor="_Toc102414568" w:history="1">
+          <w:hyperlink w:anchor="_Toc105430586" w:history="1">
             <w:r>
               <w:rPr>
                 <w:rStyle w:val="Hyperlink"/>
@@ -1493,7 +1493,7 @@
                 <w:noProof/>
                 <w:webHidden/>
               </w:rPr>
-              <w:instrText xml:space="preserve"> PAGEREF _Toc102414568 \h </w:instrText>
+              <w:instrText xml:space="preserve"> PAGEREF _Toc105430586 \h </w:instrText>
             </w:r>
             <w:r>
               <w:rPr>
@@ -1538,7 +1538,7 @@
               <w:lang w:eastAsia="en-CA"/>
             </w:rPr>
           </w:pPr>
-          <w:hyperlink w:anchor="_Toc102414569" w:history="1">
+          <w:hyperlink w:anchor="_Toc105430587" w:history="1">
             <w:r>
               <w:rPr>
                 <w:rStyle w:val="Hyperlink"/>
@@ -1581,7 +1581,7 @@
                 <w:noProof/>
                 <w:webHidden/>
               </w:rPr>
-              <w:instrText xml:space="preserve"> PAGEREF _Toc102414569 \h </w:instrText>
+              <w:instrText xml:space="preserve"> PAGEREF _Toc105430587 \h </w:instrText>
             </w:r>
             <w:r>
               <w:rPr>
@@ -1626,7 +1626,7 @@
               <w:lang w:eastAsia="en-CA"/>
             </w:rPr>
           </w:pPr>
-          <w:hyperlink w:anchor="_Toc102414570" w:history="1">
+          <w:hyperlink w:anchor="_Toc105430588" w:history="1">
             <w:r>
               <w:rPr>
                 <w:rStyle w:val="Hyperlink"/>
@@ -1669,7 +1669,7 @@
                 <w:noProof/>
                 <w:webHidden/>
               </w:rPr>
-              <w:instrText xml:space="preserve"> PAGEREF _Toc102414570 \h </w:instrText>
+              <w:instrText xml:space="preserve"> PAGEREF _Toc105430588 \h </w:instrText>
             </w:r>
             <w:r>
               <w:rPr>
@@ -1714,7 +1714,7 @@
               <w:lang w:eastAsia="en-CA"/>
             </w:rPr>
           </w:pPr>
-          <w:hyperlink w:anchor="_Toc102414571" w:history="1">
+          <w:hyperlink w:anchor="_Toc105430589" w:history="1">
             <w:r>
               <w:rPr>
                 <w:rStyle w:val="Hyperlink"/>
@@ -1757,7 +1757,7 @@
                 <w:noProof/>
                 <w:webHidden/>
               </w:rPr>
-              <w:instrText xml:space="preserve"> PAGEREF _Toc102414571 \h </w:instrText>
+              <w:instrText xml:space="preserve"> PAGEREF _Toc105430589 \h </w:instrText>
             </w:r>
             <w:r>
               <w:rPr>
@@ -1778,6 +1778,605 @@
                 <w:webHidden/>
               </w:rPr>
               <w:t>9</w:t>
+            </w:r>
+            <w:r>
+              <w:rPr>
+                <w:noProof/>
+                <w:webHidden/>
+              </w:rPr>
+              <w:fldChar w:fldCharType="end"/>
+            </w:r>
+          </w:hyperlink>
+        </w:p>
+        <w:p>
+          <w:pPr>
+            <w:pStyle w:val="TOC1"/>
+            <w:tabs>
+              <w:tab w:val="right" w:leader="dot" w:pos="10790"/>
+            </w:tabs>
+            <w:rPr>
+              <w:rFonts w:asciiTheme="minorHAnsi" w:eastAsiaTheme="minorEastAsia" w:hAnsiTheme="minorHAnsi"/>
+              <w:noProof/>
+              <w:sz w:val="22"/>
+              <w:lang w:eastAsia="en-CA"/>
+            </w:rPr>
+          </w:pPr>
+          <w:hyperlink w:anchor="_Toc105430590" w:history="1">
+            <w:r>
+              <w:rPr>
+                <w:rStyle w:val="Hyperlink"/>
+                <w:noProof/>
+              </w:rPr>
+              <w:t>3. Instrument Setup</w:t>
+            </w:r>
+            <w:r>
+              <w:rPr>
+                <w:noProof/>
+                <w:webHidden/>
+              </w:rPr>
+              <w:tab/>
+            </w:r>
+            <w:r>
+              <w:rPr>
+                <w:noProof/>
+                <w:webHidden/>
+              </w:rPr>
+              <w:fldChar w:fldCharType="begin"/>
+            </w:r>
+            <w:r>
+              <w:rPr>
+                <w:noProof/>
+                <w:webHidden/>
+              </w:rPr>
+              <w:instrText xml:space="preserve"> PAGEREF _Toc105430590 \h </w:instrText>
+            </w:r>
+            <w:r>
+              <w:rPr>
+                <w:noProof/>
+                <w:webHidden/>
+              </w:rPr>
+            </w:r>
+            <w:r>
+              <w:rPr>
+                <w:noProof/>
+                <w:webHidden/>
+              </w:rPr>
+              <w:fldChar w:fldCharType="separate"/>
+            </w:r>
+            <w:r>
+              <w:rPr>
+                <w:noProof/>
+                <w:webHidden/>
+              </w:rPr>
+              <w:t>10</w:t>
+            </w:r>
+            <w:r>
+              <w:rPr>
+                <w:noProof/>
+                <w:webHidden/>
+              </w:rPr>
+              <w:fldChar w:fldCharType="end"/>
+            </w:r>
+          </w:hyperlink>
+        </w:p>
+        <w:p>
+          <w:pPr>
+            <w:pStyle w:val="TOC2"/>
+            <w:tabs>
+              <w:tab w:val="left" w:pos="660"/>
+              <w:tab w:val="right" w:leader="dot" w:pos="10790"/>
+            </w:tabs>
+            <w:rPr>
+              <w:rFonts w:asciiTheme="minorHAnsi" w:eastAsiaTheme="minorEastAsia" w:hAnsiTheme="minorHAnsi"/>
+              <w:noProof/>
+              <w:sz w:val="22"/>
+              <w:lang w:eastAsia="en-CA"/>
+            </w:rPr>
+          </w:pPr>
+          <w:hyperlink w:anchor="_Toc105430591" w:history="1">
+            <w:r>
+              <w:rPr>
+                <w:rStyle w:val="Hyperlink"/>
+                <w:noProof/>
+              </w:rPr>
+              <w:t>1)</w:t>
+            </w:r>
+            <w:r>
+              <w:rPr>
+                <w:rFonts w:asciiTheme="minorHAnsi" w:eastAsiaTheme="minorEastAsia" w:hAnsiTheme="minorHAnsi"/>
+                <w:noProof/>
+                <w:sz w:val="22"/>
+                <w:lang w:eastAsia="en-CA"/>
+              </w:rPr>
+              <w:tab/>
+            </w:r>
+            <w:r>
+              <w:rPr>
+                <w:rStyle w:val="Hyperlink"/>
+                <w:noProof/>
+              </w:rPr>
+              <w:t>Dual Power Supply (DPP)</w:t>
+            </w:r>
+            <w:r>
+              <w:rPr>
+                <w:noProof/>
+                <w:webHidden/>
+              </w:rPr>
+              <w:tab/>
+            </w:r>
+            <w:r>
+              <w:rPr>
+                <w:noProof/>
+                <w:webHidden/>
+              </w:rPr>
+              <w:fldChar w:fldCharType="begin"/>
+            </w:r>
+            <w:r>
+              <w:rPr>
+                <w:noProof/>
+                <w:webHidden/>
+              </w:rPr>
+              <w:instrText xml:space="preserve"> PAGEREF _Toc105430591 \h </w:instrText>
+            </w:r>
+            <w:r>
+              <w:rPr>
+                <w:noProof/>
+                <w:webHidden/>
+              </w:rPr>
+            </w:r>
+            <w:r>
+              <w:rPr>
+                <w:noProof/>
+                <w:webHidden/>
+              </w:rPr>
+              <w:fldChar w:fldCharType="separate"/>
+            </w:r>
+            <w:r>
+              <w:rPr>
+                <w:noProof/>
+                <w:webHidden/>
+              </w:rPr>
+              <w:t>10</w:t>
+            </w:r>
+            <w:r>
+              <w:rPr>
+                <w:noProof/>
+                <w:webHidden/>
+              </w:rPr>
+              <w:fldChar w:fldCharType="end"/>
+            </w:r>
+          </w:hyperlink>
+        </w:p>
+        <w:p>
+          <w:pPr>
+            <w:pStyle w:val="TOC2"/>
+            <w:tabs>
+              <w:tab w:val="left" w:pos="660"/>
+              <w:tab w:val="right" w:leader="dot" w:pos="10790"/>
+            </w:tabs>
+            <w:rPr>
+              <w:rFonts w:asciiTheme="minorHAnsi" w:eastAsiaTheme="minorEastAsia" w:hAnsiTheme="minorHAnsi"/>
+              <w:noProof/>
+              <w:sz w:val="22"/>
+              <w:lang w:eastAsia="en-CA"/>
+            </w:rPr>
+          </w:pPr>
+          <w:hyperlink w:anchor="_Toc105430592" w:history="1">
+            <w:r>
+              <w:rPr>
+                <w:rStyle w:val="Hyperlink"/>
+                <w:noProof/>
+              </w:rPr>
+              <w:t>2)</w:t>
+            </w:r>
+            <w:r>
+              <w:rPr>
+                <w:rFonts w:asciiTheme="minorHAnsi" w:eastAsiaTheme="minorEastAsia" w:hAnsiTheme="minorHAnsi"/>
+                <w:noProof/>
+                <w:sz w:val="22"/>
+                <w:lang w:eastAsia="en-CA"/>
+              </w:rPr>
+              <w:tab/>
+            </w:r>
+            <w:r>
+              <w:rPr>
+                <w:rStyle w:val="Hyperlink"/>
+                <w:noProof/>
+              </w:rPr>
+              <w:t>Port Connections</w:t>
+            </w:r>
+            <w:r>
+              <w:rPr>
+                <w:noProof/>
+                <w:webHidden/>
+              </w:rPr>
+              <w:tab/>
+            </w:r>
+            <w:r>
+              <w:rPr>
+                <w:noProof/>
+                <w:webHidden/>
+              </w:rPr>
+              <w:fldChar w:fldCharType="begin"/>
+            </w:r>
+            <w:r>
+              <w:rPr>
+                <w:noProof/>
+                <w:webHidden/>
+              </w:rPr>
+              <w:instrText xml:space="preserve"> PAGEREF _Toc105430592 \h </w:instrText>
+            </w:r>
+            <w:r>
+              <w:rPr>
+                <w:noProof/>
+                <w:webHidden/>
+              </w:rPr>
+            </w:r>
+            <w:r>
+              <w:rPr>
+                <w:noProof/>
+                <w:webHidden/>
+              </w:rPr>
+              <w:fldChar w:fldCharType="separate"/>
+            </w:r>
+            <w:r>
+              <w:rPr>
+                <w:noProof/>
+                <w:webHidden/>
+              </w:rPr>
+              <w:t>10</w:t>
+            </w:r>
+            <w:r>
+              <w:rPr>
+                <w:noProof/>
+                <w:webHidden/>
+              </w:rPr>
+              <w:fldChar w:fldCharType="end"/>
+            </w:r>
+          </w:hyperlink>
+        </w:p>
+        <w:p>
+          <w:pPr>
+            <w:pStyle w:val="TOC2"/>
+            <w:tabs>
+              <w:tab w:val="left" w:pos="660"/>
+              <w:tab w:val="right" w:leader="dot" w:pos="10790"/>
+            </w:tabs>
+            <w:rPr>
+              <w:rFonts w:asciiTheme="minorHAnsi" w:eastAsiaTheme="minorEastAsia" w:hAnsiTheme="minorHAnsi"/>
+              <w:noProof/>
+              <w:sz w:val="22"/>
+              <w:lang w:eastAsia="en-CA"/>
+            </w:rPr>
+          </w:pPr>
+          <w:hyperlink w:anchor="_Toc105430593" w:history="1">
+            <w:r>
+              <w:rPr>
+                <w:rStyle w:val="Hyperlink"/>
+                <w:noProof/>
+              </w:rPr>
+              <w:t>3)</w:t>
+            </w:r>
+            <w:r>
+              <w:rPr>
+                <w:rFonts w:asciiTheme="minorHAnsi" w:eastAsiaTheme="minorEastAsia" w:hAnsiTheme="minorHAnsi"/>
+                <w:noProof/>
+                <w:sz w:val="22"/>
+                <w:lang w:eastAsia="en-CA"/>
+              </w:rPr>
+              <w:tab/>
+            </w:r>
+            <w:r>
+              <w:rPr>
+                <w:rStyle w:val="Hyperlink"/>
+                <w:noProof/>
+              </w:rPr>
+              <w:t>Sine-to-Square</w:t>
+            </w:r>
+            <w:r>
+              <w:rPr>
+                <w:noProof/>
+                <w:webHidden/>
+              </w:rPr>
+              <w:tab/>
+            </w:r>
+            <w:r>
+              <w:rPr>
+                <w:noProof/>
+                <w:webHidden/>
+              </w:rPr>
+              <w:fldChar w:fldCharType="begin"/>
+            </w:r>
+            <w:r>
+              <w:rPr>
+                <w:noProof/>
+                <w:webHidden/>
+              </w:rPr>
+              <w:instrText xml:space="preserve"> PAGEREF _Toc105430593 \h </w:instrText>
+            </w:r>
+            <w:r>
+              <w:rPr>
+                <w:noProof/>
+                <w:webHidden/>
+              </w:rPr>
+            </w:r>
+            <w:r>
+              <w:rPr>
+                <w:noProof/>
+                <w:webHidden/>
+              </w:rPr>
+              <w:fldChar w:fldCharType="separate"/>
+            </w:r>
+            <w:r>
+              <w:rPr>
+                <w:noProof/>
+                <w:webHidden/>
+              </w:rPr>
+              <w:t>10</w:t>
+            </w:r>
+            <w:r>
+              <w:rPr>
+                <w:noProof/>
+                <w:webHidden/>
+              </w:rPr>
+              <w:fldChar w:fldCharType="end"/>
+            </w:r>
+          </w:hyperlink>
+        </w:p>
+        <w:p>
+          <w:pPr>
+            <w:pStyle w:val="TOC2"/>
+            <w:tabs>
+              <w:tab w:val="left" w:pos="660"/>
+              <w:tab w:val="right" w:leader="dot" w:pos="10790"/>
+            </w:tabs>
+            <w:rPr>
+              <w:rFonts w:asciiTheme="minorHAnsi" w:eastAsiaTheme="minorEastAsia" w:hAnsiTheme="minorHAnsi"/>
+              <w:noProof/>
+              <w:sz w:val="22"/>
+              <w:lang w:eastAsia="en-CA"/>
+            </w:rPr>
+          </w:pPr>
+          <w:hyperlink w:anchor="_Toc105430594" w:history="1">
+            <w:r>
+              <w:rPr>
+                <w:rStyle w:val="Hyperlink"/>
+                <w:noProof/>
+              </w:rPr>
+              <w:t>4)</w:t>
+            </w:r>
+            <w:r>
+              <w:rPr>
+                <w:rFonts w:asciiTheme="minorHAnsi" w:eastAsiaTheme="minorEastAsia" w:hAnsiTheme="minorHAnsi"/>
+                <w:noProof/>
+                <w:sz w:val="22"/>
+                <w:lang w:eastAsia="en-CA"/>
+              </w:rPr>
+              <w:tab/>
+            </w:r>
+            <w:r>
+              <w:rPr>
+                <w:rStyle w:val="Hyperlink"/>
+                <w:noProof/>
+              </w:rPr>
+              <w:t>Voltage Dropper</w:t>
+            </w:r>
+            <w:r>
+              <w:rPr>
+                <w:noProof/>
+                <w:webHidden/>
+              </w:rPr>
+              <w:tab/>
+            </w:r>
+            <w:r>
+              <w:rPr>
+                <w:noProof/>
+                <w:webHidden/>
+              </w:rPr>
+              <w:fldChar w:fldCharType="begin"/>
+            </w:r>
+            <w:r>
+              <w:rPr>
+                <w:noProof/>
+                <w:webHidden/>
+              </w:rPr>
+              <w:instrText xml:space="preserve"> PAGEREF _Toc105430594 \h </w:instrText>
+            </w:r>
+            <w:r>
+              <w:rPr>
+                <w:noProof/>
+                <w:webHidden/>
+              </w:rPr>
+            </w:r>
+            <w:r>
+              <w:rPr>
+                <w:noProof/>
+                <w:webHidden/>
+              </w:rPr>
+              <w:fldChar w:fldCharType="separate"/>
+            </w:r>
+            <w:r>
+              <w:rPr>
+                <w:noProof/>
+                <w:webHidden/>
+              </w:rPr>
+              <w:t>11</w:t>
+            </w:r>
+            <w:r>
+              <w:rPr>
+                <w:noProof/>
+                <w:webHidden/>
+              </w:rPr>
+              <w:fldChar w:fldCharType="end"/>
+            </w:r>
+          </w:hyperlink>
+        </w:p>
+        <w:p>
+          <w:pPr>
+            <w:pStyle w:val="TOC2"/>
+            <w:tabs>
+              <w:tab w:val="left" w:pos="660"/>
+              <w:tab w:val="right" w:leader="dot" w:pos="10790"/>
+            </w:tabs>
+            <w:rPr>
+              <w:rFonts w:asciiTheme="minorHAnsi" w:eastAsiaTheme="minorEastAsia" w:hAnsiTheme="minorHAnsi"/>
+              <w:noProof/>
+              <w:sz w:val="22"/>
+              <w:lang w:eastAsia="en-CA"/>
+            </w:rPr>
+          </w:pPr>
+          <w:hyperlink w:anchor="_Toc105430595" w:history="1">
+            <w:r>
+              <w:rPr>
+                <w:rStyle w:val="Hyperlink"/>
+                <w:noProof/>
+              </w:rPr>
+              <w:t>5)</w:t>
+            </w:r>
+            <w:r>
+              <w:rPr>
+                <w:rFonts w:asciiTheme="minorHAnsi" w:eastAsiaTheme="minorEastAsia" w:hAnsiTheme="minorHAnsi"/>
+                <w:noProof/>
+                <w:sz w:val="22"/>
+                <w:lang w:eastAsia="en-CA"/>
+              </w:rPr>
+              <w:tab/>
+            </w:r>
+            <w:r>
+              <w:rPr>
+                <w:rStyle w:val="Hyperlink"/>
+                <w:noProof/>
+              </w:rPr>
+              <w:t>Compensating Unit</w:t>
+            </w:r>
+            <w:r>
+              <w:rPr>
+                <w:noProof/>
+                <w:webHidden/>
+              </w:rPr>
+              <w:tab/>
+            </w:r>
+            <w:r>
+              <w:rPr>
+                <w:noProof/>
+                <w:webHidden/>
+              </w:rPr>
+              <w:fldChar w:fldCharType="begin"/>
+            </w:r>
+            <w:r>
+              <w:rPr>
+                <w:noProof/>
+                <w:webHidden/>
+              </w:rPr>
+              <w:instrText xml:space="preserve"> PAGEREF _Toc105430595 \h </w:instrText>
+            </w:r>
+            <w:r>
+              <w:rPr>
+                <w:noProof/>
+                <w:webHidden/>
+              </w:rPr>
+            </w:r>
+            <w:r>
+              <w:rPr>
+                <w:noProof/>
+                <w:webHidden/>
+              </w:rPr>
+              <w:fldChar w:fldCharType="separate"/>
+            </w:r>
+            <w:r>
+              <w:rPr>
+                <w:noProof/>
+                <w:webHidden/>
+              </w:rPr>
+              <w:t>11</w:t>
+            </w:r>
+            <w:r>
+              <w:rPr>
+                <w:noProof/>
+                <w:webHidden/>
+              </w:rPr>
+              <w:fldChar w:fldCharType="end"/>
+            </w:r>
+          </w:hyperlink>
+        </w:p>
+        <w:p>
+          <w:pPr>
+            <w:pStyle w:val="TOC2"/>
+            <w:tabs>
+              <w:tab w:val="left" w:pos="660"/>
+              <w:tab w:val="right" w:leader="dot" w:pos="10790"/>
+            </w:tabs>
+            <w:rPr>
+              <w:rFonts w:asciiTheme="minorHAnsi" w:eastAsiaTheme="minorEastAsia" w:hAnsiTheme="minorHAnsi"/>
+              <w:noProof/>
+              <w:sz w:val="22"/>
+              <w:lang w:eastAsia="en-CA"/>
+            </w:rPr>
+          </w:pPr>
+          <w:hyperlink w:anchor="_Toc105430596" w:history="1">
+            <w:r>
+              <w:rPr>
+                <w:rStyle w:val="Hyperlink"/>
+                <w:noProof/>
+              </w:rPr>
+              <w:t>6)</w:t>
+            </w:r>
+            <w:r>
+              <w:rPr>
+                <w:rFonts w:asciiTheme="minorHAnsi" w:eastAsiaTheme="minorEastAsia" w:hAnsiTheme="minorHAnsi"/>
+                <w:noProof/>
+                <w:sz w:val="22"/>
+                <w:lang w:eastAsia="en-CA"/>
+              </w:rPr>
+              <w:tab/>
+            </w:r>
+            <w:r>
+              <w:rPr>
+                <w:rStyle w:val="Hyperlink"/>
+                <w:noProof/>
+              </w:rPr>
+              <w:t>Frequency Modulation</w:t>
+            </w:r>
+            <w:r>
+              <w:rPr>
+                <w:noProof/>
+                <w:webHidden/>
+              </w:rPr>
+              <w:tab/>
+            </w:r>
+            <w:r>
+              <w:rPr>
+                <w:noProof/>
+                <w:webHidden/>
+              </w:rPr>
+              <w:fldChar w:fldCharType="begin"/>
+            </w:r>
+            <w:r>
+              <w:rPr>
+                <w:noProof/>
+                <w:webHidden/>
+              </w:rPr>
+              <w:instrText xml:space="preserve"> PAGEREF _Toc105430596 \h </w:instrText>
+            </w:r>
+            <w:r>
+              <w:rPr>
+                <w:noProof/>
+                <w:webHidden/>
+              </w:rPr>
+            </w:r>
+            <w:r>
+              <w:rPr>
+                <w:noProof/>
+                <w:webHidden/>
+              </w:rPr>
+              <w:fldChar w:fldCharType="separate"/>
+            </w:r>
+            <w:r>
+              <w:rPr>
+                <w:noProof/>
+                <w:webHidden/>
+              </w:rPr>
+              <w:t>12</w:t>
             </w:r>
             <w:r>
               <w:rPr>
@@ -1802,13 +2401,13 @@
               <w:lang w:eastAsia="en-CA"/>
             </w:rPr>
           </w:pPr>
-          <w:hyperlink w:anchor="_Toc102414572" w:history="1">
+          <w:hyperlink w:anchor="_Toc105430597" w:history="1">
             <w:r>
               <w:rPr>
                 <w:rStyle w:val="Hyperlink"/>
                 <w:noProof/>
               </w:rPr>
-              <w:t>3)</w:t>
+              <w:t>4.</w:t>
             </w:r>
             <w:r>
               <w:rPr>
@@ -1824,7 +2423,7 @@
                 <w:rStyle w:val="Hyperlink"/>
                 <w:noProof/>
               </w:rPr>
-              <w:t>Instrument Setup</w:t>
+              <w:t>Frequency Modulation Calibration Code</w:t>
             </w:r>
             <w:r>
               <w:rPr>
@@ -1845,7 +2444,7 @@
                 <w:noProof/>
                 <w:webHidden/>
               </w:rPr>
-              <w:instrText xml:space="preserve"> PAGEREF _Toc102414572 \h </w:instrText>
+              <w:instrText xml:space="preserve"> PAGEREF _Toc105430597 \h </w:instrText>
             </w:r>
             <w:r>
               <w:rPr>
@@ -1865,7 +2464,7 @@
                 <w:noProof/>
                 <w:webHidden/>
               </w:rPr>
-              <w:t>10</w:t>
+              <w:t>13</w:t>
             </w:r>
             <w:r>
               <w:rPr>
@@ -1890,13 +2489,13 @@
               <w:lang w:eastAsia="en-CA"/>
             </w:rPr>
           </w:pPr>
-          <w:hyperlink w:anchor="_Toc102414573" w:history="1">
+          <w:hyperlink w:anchor="_Toc105430598" w:history="1">
             <w:r>
               <w:rPr>
                 <w:rStyle w:val="Hyperlink"/>
                 <w:noProof/>
               </w:rPr>
-              <w:t>1)</w:t>
+              <w:t>0)</w:t>
             </w:r>
             <w:r>
               <w:rPr>
@@ -1912,7 +2511,7 @@
                 <w:rStyle w:val="Hyperlink"/>
                 <w:noProof/>
               </w:rPr>
-              <w:t>Dual Power Supply (DPP)</w:t>
+              <w:t>Introduction</w:t>
             </w:r>
             <w:r>
               <w:rPr>
@@ -1933,7 +2532,7 @@
                 <w:noProof/>
                 <w:webHidden/>
               </w:rPr>
-              <w:instrText xml:space="preserve"> PAGEREF _Toc102414573 \h </w:instrText>
+              <w:instrText xml:space="preserve"> PAGEREF _Toc105430598 \h </w:instrText>
             </w:r>
             <w:r>
               <w:rPr>
@@ -1953,7 +2552,7 @@
                 <w:noProof/>
                 <w:webHidden/>
               </w:rPr>
-              <w:t>10</w:t>
+              <w:t>13</w:t>
             </w:r>
             <w:r>
               <w:rPr>
@@ -1978,13 +2577,13 @@
               <w:lang w:eastAsia="en-CA"/>
             </w:rPr>
           </w:pPr>
-          <w:hyperlink w:anchor="_Toc102414574" w:history="1">
+          <w:hyperlink w:anchor="_Toc105430599" w:history="1">
             <w:r>
               <w:rPr>
                 <w:rStyle w:val="Hyperlink"/>
                 <w:noProof/>
               </w:rPr>
-              <w:t>2)</w:t>
+              <w:t>1)</w:t>
             </w:r>
             <w:r>
               <w:rPr>
@@ -2000,7 +2599,7 @@
                 <w:rStyle w:val="Hyperlink"/>
                 <w:noProof/>
               </w:rPr>
-              <w:t>Port Connections</w:t>
+              <w:t>Variables</w:t>
             </w:r>
             <w:r>
               <w:rPr>
@@ -2021,7 +2620,7 @@
                 <w:noProof/>
                 <w:webHidden/>
               </w:rPr>
-              <w:instrText xml:space="preserve"> PAGEREF _Toc102414574 \h </w:instrText>
+              <w:instrText xml:space="preserve"> PAGEREF _Toc105430599 \h </w:instrText>
             </w:r>
             <w:r>
               <w:rPr>
@@ -2041,7 +2640,7 @@
                 <w:noProof/>
                 <w:webHidden/>
               </w:rPr>
-              <w:t>10</w:t>
+              <w:t>13</w:t>
             </w:r>
             <w:r>
               <w:rPr>
@@ -2066,13 +2665,13 @@
               <w:lang w:eastAsia="en-CA"/>
             </w:rPr>
           </w:pPr>
-          <w:hyperlink w:anchor="_Toc102414575" w:history="1">
+          <w:hyperlink w:anchor="_Toc105430600" w:history="1">
             <w:r>
               <w:rPr>
                 <w:rStyle w:val="Hyperlink"/>
                 <w:noProof/>
               </w:rPr>
-              <w:t>3)</w:t>
+              <w:t>2)</w:t>
             </w:r>
             <w:r>
               <w:rPr>
@@ -2088,7 +2687,7 @@
                 <w:rStyle w:val="Hyperlink"/>
                 <w:noProof/>
               </w:rPr>
-              <w:t>Sine-to-Square</w:t>
+              <w:t>Instrument Setup</w:t>
             </w:r>
             <w:r>
               <w:rPr>
@@ -2109,7 +2708,7 @@
                 <w:noProof/>
                 <w:webHidden/>
               </w:rPr>
-              <w:instrText xml:space="preserve"> PAGEREF _Toc102414575 \h </w:instrText>
+              <w:instrText xml:space="preserve"> PAGEREF _Toc105430600 \h </w:instrText>
             </w:r>
             <w:r>
               <w:rPr>
@@ -2129,7 +2728,7 @@
                 <w:noProof/>
                 <w:webHidden/>
               </w:rPr>
-              <w:t>10</w:t>
+              <w:t>14</w:t>
             </w:r>
             <w:r>
               <w:rPr>
@@ -2154,13 +2753,13 @@
               <w:lang w:eastAsia="en-CA"/>
             </w:rPr>
           </w:pPr>
-          <w:hyperlink w:anchor="_Toc102414576" w:history="1">
+          <w:hyperlink w:anchor="_Toc105430601" w:history="1">
             <w:r>
               <w:rPr>
                 <w:rStyle w:val="Hyperlink"/>
                 <w:noProof/>
               </w:rPr>
-              <w:t>4)</w:t>
+              <w:t>3)</w:t>
             </w:r>
             <w:r>
               <w:rPr>
@@ -2176,7 +2775,7 @@
                 <w:rStyle w:val="Hyperlink"/>
                 <w:noProof/>
               </w:rPr>
-              <w:t>Voltage Dropper</w:t>
+              <w:t>Cycle</w:t>
             </w:r>
             <w:r>
               <w:rPr>
@@ -2197,623 +2796,7 @@
                 <w:noProof/>
                 <w:webHidden/>
               </w:rPr>
-              <w:instrText xml:space="preserve"> PAGEREF _Toc102414576 \h </w:instrText>
-            </w:r>
-            <w:r>
-              <w:rPr>
-                <w:noProof/>
-                <w:webHidden/>
-              </w:rPr>
-            </w:r>
-            <w:r>
-              <w:rPr>
-                <w:noProof/>
-                <w:webHidden/>
-              </w:rPr>
-              <w:fldChar w:fldCharType="separate"/>
-            </w:r>
-            <w:r>
-              <w:rPr>
-                <w:noProof/>
-                <w:webHidden/>
-              </w:rPr>
-              <w:t>11</w:t>
-            </w:r>
-            <w:r>
-              <w:rPr>
-                <w:noProof/>
-                <w:webHidden/>
-              </w:rPr>
-              <w:fldChar w:fldCharType="end"/>
-            </w:r>
-          </w:hyperlink>
-        </w:p>
-        <w:p>
-          <w:pPr>
-            <w:pStyle w:val="TOC2"/>
-            <w:tabs>
-              <w:tab w:val="left" w:pos="660"/>
-              <w:tab w:val="right" w:leader="dot" w:pos="10790"/>
-            </w:tabs>
-            <w:rPr>
-              <w:rFonts w:asciiTheme="minorHAnsi" w:eastAsiaTheme="minorEastAsia" w:hAnsiTheme="minorHAnsi"/>
-              <w:noProof/>
-              <w:sz w:val="22"/>
-              <w:lang w:eastAsia="en-CA"/>
-            </w:rPr>
-          </w:pPr>
-          <w:hyperlink w:anchor="_Toc102414577" w:history="1">
-            <w:r>
-              <w:rPr>
-                <w:rStyle w:val="Hyperlink"/>
-                <w:noProof/>
-              </w:rPr>
-              <w:t>5)</w:t>
-            </w:r>
-            <w:r>
-              <w:rPr>
-                <w:rFonts w:asciiTheme="minorHAnsi" w:eastAsiaTheme="minorEastAsia" w:hAnsiTheme="minorHAnsi"/>
-                <w:noProof/>
-                <w:sz w:val="22"/>
-                <w:lang w:eastAsia="en-CA"/>
-              </w:rPr>
-              <w:tab/>
-            </w:r>
-            <w:r>
-              <w:rPr>
-                <w:rStyle w:val="Hyperlink"/>
-                <w:noProof/>
-              </w:rPr>
-              <w:t>Compensating Unit</w:t>
-            </w:r>
-            <w:r>
-              <w:rPr>
-                <w:noProof/>
-                <w:webHidden/>
-              </w:rPr>
-              <w:tab/>
-            </w:r>
-            <w:r>
-              <w:rPr>
-                <w:noProof/>
-                <w:webHidden/>
-              </w:rPr>
-              <w:fldChar w:fldCharType="begin"/>
-            </w:r>
-            <w:r>
-              <w:rPr>
-                <w:noProof/>
-                <w:webHidden/>
-              </w:rPr>
-              <w:instrText xml:space="preserve"> PAGEREF _Toc102414577 \h </w:instrText>
-            </w:r>
-            <w:r>
-              <w:rPr>
-                <w:noProof/>
-                <w:webHidden/>
-              </w:rPr>
-            </w:r>
-            <w:r>
-              <w:rPr>
-                <w:noProof/>
-                <w:webHidden/>
-              </w:rPr>
-              <w:fldChar w:fldCharType="separate"/>
-            </w:r>
-            <w:r>
-              <w:rPr>
-                <w:noProof/>
-                <w:webHidden/>
-              </w:rPr>
-              <w:t>11</w:t>
-            </w:r>
-            <w:r>
-              <w:rPr>
-                <w:noProof/>
-                <w:webHidden/>
-              </w:rPr>
-              <w:fldChar w:fldCharType="end"/>
-            </w:r>
-          </w:hyperlink>
-        </w:p>
-        <w:p>
-          <w:pPr>
-            <w:pStyle w:val="TOC2"/>
-            <w:tabs>
-              <w:tab w:val="left" w:pos="660"/>
-              <w:tab w:val="right" w:leader="dot" w:pos="10790"/>
-            </w:tabs>
-            <w:rPr>
-              <w:rFonts w:asciiTheme="minorHAnsi" w:eastAsiaTheme="minorEastAsia" w:hAnsiTheme="minorHAnsi"/>
-              <w:noProof/>
-              <w:sz w:val="22"/>
-              <w:lang w:eastAsia="en-CA"/>
-            </w:rPr>
-          </w:pPr>
-          <w:hyperlink w:anchor="_Toc102414578" w:history="1">
-            <w:r>
-              <w:rPr>
-                <w:rStyle w:val="Hyperlink"/>
-                <w:noProof/>
-              </w:rPr>
-              <w:t>6)</w:t>
-            </w:r>
-            <w:r>
-              <w:rPr>
-                <w:rFonts w:asciiTheme="minorHAnsi" w:eastAsiaTheme="minorEastAsia" w:hAnsiTheme="minorHAnsi"/>
-                <w:noProof/>
-                <w:sz w:val="22"/>
-                <w:lang w:eastAsia="en-CA"/>
-              </w:rPr>
-              <w:tab/>
-            </w:r>
-            <w:r>
-              <w:rPr>
-                <w:rStyle w:val="Hyperlink"/>
-                <w:noProof/>
-              </w:rPr>
-              <w:t>Frequency Modulation</w:t>
-            </w:r>
-            <w:r>
-              <w:rPr>
-                <w:noProof/>
-                <w:webHidden/>
-              </w:rPr>
-              <w:tab/>
-            </w:r>
-            <w:r>
-              <w:rPr>
-                <w:noProof/>
-                <w:webHidden/>
-              </w:rPr>
-              <w:fldChar w:fldCharType="begin"/>
-            </w:r>
-            <w:r>
-              <w:rPr>
-                <w:noProof/>
-                <w:webHidden/>
-              </w:rPr>
-              <w:instrText xml:space="preserve"> PAGEREF _Toc102414578 \h </w:instrText>
-            </w:r>
-            <w:r>
-              <w:rPr>
-                <w:noProof/>
-                <w:webHidden/>
-              </w:rPr>
-            </w:r>
-            <w:r>
-              <w:rPr>
-                <w:noProof/>
-                <w:webHidden/>
-              </w:rPr>
-              <w:fldChar w:fldCharType="separate"/>
-            </w:r>
-            <w:r>
-              <w:rPr>
-                <w:noProof/>
-                <w:webHidden/>
-              </w:rPr>
-              <w:t>12</w:t>
-            </w:r>
-            <w:r>
-              <w:rPr>
-                <w:noProof/>
-                <w:webHidden/>
-              </w:rPr>
-              <w:fldChar w:fldCharType="end"/>
-            </w:r>
-          </w:hyperlink>
-        </w:p>
-        <w:p>
-          <w:pPr>
-            <w:pStyle w:val="TOC1"/>
-            <w:tabs>
-              <w:tab w:val="left" w:pos="440"/>
-              <w:tab w:val="right" w:leader="dot" w:pos="10790"/>
-            </w:tabs>
-            <w:rPr>
-              <w:rFonts w:asciiTheme="minorHAnsi" w:eastAsiaTheme="minorEastAsia" w:hAnsiTheme="minorHAnsi"/>
-              <w:noProof/>
-              <w:sz w:val="22"/>
-              <w:lang w:eastAsia="en-CA"/>
-            </w:rPr>
-          </w:pPr>
-          <w:hyperlink w:anchor="_Toc102414579" w:history="1">
-            <w:r>
-              <w:rPr>
-                <w:rStyle w:val="Hyperlink"/>
-                <w:noProof/>
-              </w:rPr>
-              <w:t>4)</w:t>
-            </w:r>
-            <w:r>
-              <w:rPr>
-                <w:rFonts w:asciiTheme="minorHAnsi" w:eastAsiaTheme="minorEastAsia" w:hAnsiTheme="minorHAnsi"/>
-                <w:noProof/>
-                <w:sz w:val="22"/>
-                <w:lang w:eastAsia="en-CA"/>
-              </w:rPr>
-              <w:tab/>
-            </w:r>
-            <w:r>
-              <w:rPr>
-                <w:rStyle w:val="Hyperlink"/>
-                <w:noProof/>
-              </w:rPr>
-              <w:t>Frequency Modulation Calibration Code</w:t>
-            </w:r>
-            <w:r>
-              <w:rPr>
-                <w:noProof/>
-                <w:webHidden/>
-              </w:rPr>
-              <w:tab/>
-            </w:r>
-            <w:r>
-              <w:rPr>
-                <w:noProof/>
-                <w:webHidden/>
-              </w:rPr>
-              <w:fldChar w:fldCharType="begin"/>
-            </w:r>
-            <w:r>
-              <w:rPr>
-                <w:noProof/>
-                <w:webHidden/>
-              </w:rPr>
-              <w:instrText xml:space="preserve"> PAGEREF _Toc102414579 \h </w:instrText>
-            </w:r>
-            <w:r>
-              <w:rPr>
-                <w:noProof/>
-                <w:webHidden/>
-              </w:rPr>
-            </w:r>
-            <w:r>
-              <w:rPr>
-                <w:noProof/>
-                <w:webHidden/>
-              </w:rPr>
-              <w:fldChar w:fldCharType="separate"/>
-            </w:r>
-            <w:r>
-              <w:rPr>
-                <w:noProof/>
-                <w:webHidden/>
-              </w:rPr>
-              <w:t>13</w:t>
-            </w:r>
-            <w:r>
-              <w:rPr>
-                <w:noProof/>
-                <w:webHidden/>
-              </w:rPr>
-              <w:fldChar w:fldCharType="end"/>
-            </w:r>
-          </w:hyperlink>
-        </w:p>
-        <w:p>
-          <w:pPr>
-            <w:pStyle w:val="TOC2"/>
-            <w:tabs>
-              <w:tab w:val="left" w:pos="660"/>
-              <w:tab w:val="right" w:leader="dot" w:pos="10790"/>
-            </w:tabs>
-            <w:rPr>
-              <w:rFonts w:asciiTheme="minorHAnsi" w:eastAsiaTheme="minorEastAsia" w:hAnsiTheme="minorHAnsi"/>
-              <w:noProof/>
-              <w:sz w:val="22"/>
-              <w:lang w:eastAsia="en-CA"/>
-            </w:rPr>
-          </w:pPr>
-          <w:hyperlink w:anchor="_Toc102414580" w:history="1">
-            <w:r>
-              <w:rPr>
-                <w:rStyle w:val="Hyperlink"/>
-                <w:noProof/>
-              </w:rPr>
-              <w:t>0)</w:t>
-            </w:r>
-            <w:r>
-              <w:rPr>
-                <w:rFonts w:asciiTheme="minorHAnsi" w:eastAsiaTheme="minorEastAsia" w:hAnsiTheme="minorHAnsi"/>
-                <w:noProof/>
-                <w:sz w:val="22"/>
-                <w:lang w:eastAsia="en-CA"/>
-              </w:rPr>
-              <w:tab/>
-            </w:r>
-            <w:r>
-              <w:rPr>
-                <w:rStyle w:val="Hyperlink"/>
-                <w:noProof/>
-              </w:rPr>
-              <w:t>Introduction</w:t>
-            </w:r>
-            <w:r>
-              <w:rPr>
-                <w:noProof/>
-                <w:webHidden/>
-              </w:rPr>
-              <w:tab/>
-            </w:r>
-            <w:r>
-              <w:rPr>
-                <w:noProof/>
-                <w:webHidden/>
-              </w:rPr>
-              <w:fldChar w:fldCharType="begin"/>
-            </w:r>
-            <w:r>
-              <w:rPr>
-                <w:noProof/>
-                <w:webHidden/>
-              </w:rPr>
-              <w:instrText xml:space="preserve"> PAGEREF _Toc102414580 \h </w:instrText>
-            </w:r>
-            <w:r>
-              <w:rPr>
-                <w:noProof/>
-                <w:webHidden/>
-              </w:rPr>
-            </w:r>
-            <w:r>
-              <w:rPr>
-                <w:noProof/>
-                <w:webHidden/>
-              </w:rPr>
-              <w:fldChar w:fldCharType="separate"/>
-            </w:r>
-            <w:r>
-              <w:rPr>
-                <w:noProof/>
-                <w:webHidden/>
-              </w:rPr>
-              <w:t>13</w:t>
-            </w:r>
-            <w:r>
-              <w:rPr>
-                <w:noProof/>
-                <w:webHidden/>
-              </w:rPr>
-              <w:fldChar w:fldCharType="end"/>
-            </w:r>
-          </w:hyperlink>
-        </w:p>
-        <w:p>
-          <w:pPr>
-            <w:pStyle w:val="TOC2"/>
-            <w:tabs>
-              <w:tab w:val="left" w:pos="660"/>
-              <w:tab w:val="right" w:leader="dot" w:pos="10790"/>
-            </w:tabs>
-            <w:rPr>
-              <w:rFonts w:asciiTheme="minorHAnsi" w:eastAsiaTheme="minorEastAsia" w:hAnsiTheme="minorHAnsi"/>
-              <w:noProof/>
-              <w:sz w:val="22"/>
-              <w:lang w:eastAsia="en-CA"/>
-            </w:rPr>
-          </w:pPr>
-          <w:hyperlink w:anchor="_Toc102414581" w:history="1">
-            <w:r>
-              <w:rPr>
-                <w:rStyle w:val="Hyperlink"/>
-                <w:noProof/>
-              </w:rPr>
-              <w:t>1)</w:t>
-            </w:r>
-            <w:r>
-              <w:rPr>
-                <w:rFonts w:asciiTheme="minorHAnsi" w:eastAsiaTheme="minorEastAsia" w:hAnsiTheme="minorHAnsi"/>
-                <w:noProof/>
-                <w:sz w:val="22"/>
-                <w:lang w:eastAsia="en-CA"/>
-              </w:rPr>
-              <w:tab/>
-            </w:r>
-            <w:r>
-              <w:rPr>
-                <w:rStyle w:val="Hyperlink"/>
-                <w:noProof/>
-              </w:rPr>
-              <w:t>Variables</w:t>
-            </w:r>
-            <w:r>
-              <w:rPr>
-                <w:noProof/>
-                <w:webHidden/>
-              </w:rPr>
-              <w:tab/>
-            </w:r>
-            <w:r>
-              <w:rPr>
-                <w:noProof/>
-                <w:webHidden/>
-              </w:rPr>
-              <w:fldChar w:fldCharType="begin"/>
-            </w:r>
-            <w:r>
-              <w:rPr>
-                <w:noProof/>
-                <w:webHidden/>
-              </w:rPr>
-              <w:instrText xml:space="preserve"> PAGEREF _Toc102414581 \h </w:instrText>
-            </w:r>
-            <w:r>
-              <w:rPr>
-                <w:noProof/>
-                <w:webHidden/>
-              </w:rPr>
-            </w:r>
-            <w:r>
-              <w:rPr>
-                <w:noProof/>
-                <w:webHidden/>
-              </w:rPr>
-              <w:fldChar w:fldCharType="separate"/>
-            </w:r>
-            <w:r>
-              <w:rPr>
-                <w:noProof/>
-                <w:webHidden/>
-              </w:rPr>
-              <w:t>13</w:t>
-            </w:r>
-            <w:r>
-              <w:rPr>
-                <w:noProof/>
-                <w:webHidden/>
-              </w:rPr>
-              <w:fldChar w:fldCharType="end"/>
-            </w:r>
-          </w:hyperlink>
-        </w:p>
-        <w:p>
-          <w:pPr>
-            <w:pStyle w:val="TOC2"/>
-            <w:tabs>
-              <w:tab w:val="left" w:pos="660"/>
-              <w:tab w:val="right" w:leader="dot" w:pos="10790"/>
-            </w:tabs>
-            <w:rPr>
-              <w:rFonts w:asciiTheme="minorHAnsi" w:eastAsiaTheme="minorEastAsia" w:hAnsiTheme="minorHAnsi"/>
-              <w:noProof/>
-              <w:sz w:val="22"/>
-              <w:lang w:eastAsia="en-CA"/>
-            </w:rPr>
-          </w:pPr>
-          <w:hyperlink w:anchor="_Toc102414582" w:history="1">
-            <w:r>
-              <w:rPr>
-                <w:rStyle w:val="Hyperlink"/>
-                <w:noProof/>
-              </w:rPr>
-              <w:t>2)</w:t>
-            </w:r>
-            <w:r>
-              <w:rPr>
-                <w:rFonts w:asciiTheme="minorHAnsi" w:eastAsiaTheme="minorEastAsia" w:hAnsiTheme="minorHAnsi"/>
-                <w:noProof/>
-                <w:sz w:val="22"/>
-                <w:lang w:eastAsia="en-CA"/>
-              </w:rPr>
-              <w:tab/>
-            </w:r>
-            <w:r>
-              <w:rPr>
-                <w:rStyle w:val="Hyperlink"/>
-                <w:noProof/>
-              </w:rPr>
-              <w:t>Instrument Setup</w:t>
-            </w:r>
-            <w:r>
-              <w:rPr>
-                <w:noProof/>
-                <w:webHidden/>
-              </w:rPr>
-              <w:tab/>
-            </w:r>
-            <w:r>
-              <w:rPr>
-                <w:noProof/>
-                <w:webHidden/>
-              </w:rPr>
-              <w:fldChar w:fldCharType="begin"/>
-            </w:r>
-            <w:r>
-              <w:rPr>
-                <w:noProof/>
-                <w:webHidden/>
-              </w:rPr>
-              <w:instrText xml:space="preserve"> PAGEREF _Toc102414582 \h </w:instrText>
-            </w:r>
-            <w:r>
-              <w:rPr>
-                <w:noProof/>
-                <w:webHidden/>
-              </w:rPr>
-            </w:r>
-            <w:r>
-              <w:rPr>
-                <w:noProof/>
-                <w:webHidden/>
-              </w:rPr>
-              <w:fldChar w:fldCharType="separate"/>
-            </w:r>
-            <w:r>
-              <w:rPr>
-                <w:noProof/>
-                <w:webHidden/>
-              </w:rPr>
-              <w:t>14</w:t>
-            </w:r>
-            <w:r>
-              <w:rPr>
-                <w:noProof/>
-                <w:webHidden/>
-              </w:rPr>
-              <w:fldChar w:fldCharType="end"/>
-            </w:r>
-          </w:hyperlink>
-        </w:p>
-        <w:p>
-          <w:pPr>
-            <w:pStyle w:val="TOC2"/>
-            <w:tabs>
-              <w:tab w:val="left" w:pos="660"/>
-              <w:tab w:val="right" w:leader="dot" w:pos="10790"/>
-            </w:tabs>
-            <w:rPr>
-              <w:rFonts w:asciiTheme="minorHAnsi" w:eastAsiaTheme="minorEastAsia" w:hAnsiTheme="minorHAnsi"/>
-              <w:noProof/>
-              <w:sz w:val="22"/>
-              <w:lang w:eastAsia="en-CA"/>
-            </w:rPr>
-          </w:pPr>
-          <w:hyperlink w:anchor="_Toc102414583" w:history="1">
-            <w:r>
-              <w:rPr>
-                <w:rStyle w:val="Hyperlink"/>
-                <w:noProof/>
-              </w:rPr>
-              <w:t>3)</w:t>
-            </w:r>
-            <w:r>
-              <w:rPr>
-                <w:rFonts w:asciiTheme="minorHAnsi" w:eastAsiaTheme="minorEastAsia" w:hAnsiTheme="minorHAnsi"/>
-                <w:noProof/>
-                <w:sz w:val="22"/>
-                <w:lang w:eastAsia="en-CA"/>
-              </w:rPr>
-              <w:tab/>
-            </w:r>
-            <w:r>
-              <w:rPr>
-                <w:rStyle w:val="Hyperlink"/>
-                <w:noProof/>
-              </w:rPr>
-              <w:t>Cycle</w:t>
-            </w:r>
-            <w:r>
-              <w:rPr>
-                <w:noProof/>
-                <w:webHidden/>
-              </w:rPr>
-              <w:tab/>
-            </w:r>
-            <w:r>
-              <w:rPr>
-                <w:noProof/>
-                <w:webHidden/>
-              </w:rPr>
-              <w:fldChar w:fldCharType="begin"/>
-            </w:r>
-            <w:r>
-              <w:rPr>
-                <w:noProof/>
-                <w:webHidden/>
-              </w:rPr>
-              <w:instrText xml:space="preserve"> PAGEREF _Toc102414583 \h </w:instrText>
+              <w:instrText xml:space="preserve"> PAGEREF _Toc105430601 \h </w:instrText>
             </w:r>
             <w:r>
               <w:rPr>
@@ -2892,7 +2875,7 @@
         <w:spacing w:line="276" w:lineRule="auto"/>
         <w:jc w:val="center"/>
       </w:pPr>
-      <w:bookmarkStart w:id="0" w:name="_Toc102414554"/>
+      <w:bookmarkStart w:id="0" w:name="_Toc105430572"/>
       <w:r>
         <w:t>Overview</w:t>
       </w:r>
@@ -2907,7 +2890,7 @@
           <w:numId w:val="21"/>
         </w:numPr>
       </w:pPr>
-      <w:bookmarkStart w:id="1" w:name="_Toc102414555"/>
+      <w:bookmarkStart w:id="1" w:name="_Toc105430573"/>
       <w:r>
         <w:t>General</w:t>
       </w:r>
@@ -3395,7 +3378,7 @@
           <w:numId w:val="21"/>
         </w:numPr>
       </w:pPr>
-      <w:bookmarkStart w:id="2" w:name="_Toc102414556"/>
+      <w:bookmarkStart w:id="2" w:name="_Toc105430574"/>
       <w:r>
         <w:t>Function Generator (FG)</w:t>
       </w:r>
@@ -3681,7 +3664,7 @@
           <w:numId w:val="21"/>
         </w:numPr>
       </w:pPr>
-      <w:bookmarkStart w:id="3" w:name="_Toc102414557"/>
+      <w:bookmarkStart w:id="3" w:name="_Toc105430575"/>
       <w:r>
         <w:t>Sine-to-Square Converter</w:t>
       </w:r>
@@ -3765,7 +3748,7 @@
           <w:numId w:val="21"/>
         </w:numPr>
       </w:pPr>
-      <w:bookmarkStart w:id="4" w:name="_Toc102414558"/>
+      <w:bookmarkStart w:id="4" w:name="_Toc105430576"/>
       <w:r>
         <w:t>Voltage Dropper</w:t>
       </w:r>
@@ -3991,7 +3974,7 @@
           <w:numId w:val="21"/>
         </w:numPr>
       </w:pPr>
-      <w:bookmarkStart w:id="5" w:name="_Toc102414559"/>
+      <w:bookmarkStart w:id="5" w:name="_Toc105430577"/>
       <w:r>
         <w:t>Compensating Unit</w:t>
       </w:r>
@@ -4282,7 +4265,7 @@
           <w:numId w:val="21"/>
         </w:numPr>
       </w:pPr>
-      <w:bookmarkStart w:id="6" w:name="_Toc102414560"/>
+      <w:bookmarkStart w:id="6" w:name="_Toc105430578"/>
       <w:r>
         <w:t>Lock-In Amplifier</w:t>
       </w:r>
@@ -4364,7 +4347,7 @@
           <w:numId w:val="21"/>
         </w:numPr>
       </w:pPr>
-      <w:bookmarkStart w:id="7" w:name="_Toc102414561"/>
+      <w:bookmarkStart w:id="7" w:name="_Toc105430579"/>
       <w:r>
         <w:t>Proportional Gain Unit</w:t>
       </w:r>
@@ -4519,7 +4502,7 @@
           <w:numId w:val="21"/>
         </w:numPr>
       </w:pPr>
-      <w:bookmarkStart w:id="8" w:name="_Toc102414562"/>
+      <w:bookmarkStart w:id="8" w:name="_Toc105430580"/>
       <w:r>
         <w:t>Integral Gain Unit</w:t>
       </w:r>
@@ -4582,7 +4565,7 @@
           <w:numId w:val="21"/>
         </w:numPr>
       </w:pPr>
-      <w:bookmarkStart w:id="9" w:name="_Toc102414563"/>
+      <w:bookmarkStart w:id="9" w:name="_Toc105430581"/>
       <w:r>
         <w:t>Summing Amplifier</w:t>
       </w:r>
@@ -4712,7 +4695,7 @@
         <w:spacing w:line="276" w:lineRule="auto"/>
         <w:jc w:val="center"/>
       </w:pPr>
-      <w:bookmarkStart w:id="10" w:name="_Toc102414564"/>
+      <w:bookmarkStart w:id="10" w:name="_Toc105430582"/>
       <w:r>
         <w:t>Module Verification</w:t>
       </w:r>
@@ -4750,7 +4733,7 @@
         <w:spacing w:line="276" w:lineRule="auto"/>
         <w:jc w:val="both"/>
       </w:pPr>
-      <w:bookmarkStart w:id="11" w:name="_Toc102414565"/>
+      <w:bookmarkStart w:id="11" w:name="_Toc105430583"/>
       <w:r>
         <w:t>Sine-to-Square Converter</w:t>
       </w:r>
@@ -4869,7 +4852,7 @@
         <w:spacing w:line="276" w:lineRule="auto"/>
         <w:jc w:val="both"/>
       </w:pPr>
-      <w:bookmarkStart w:id="12" w:name="_Toc102414566"/>
+      <w:bookmarkStart w:id="12" w:name="_Toc105430584"/>
       <w:r>
         <w:t>Voltage Dropper</w:t>
       </w:r>
@@ -5034,7 +5017,7 @@
         <w:spacing w:line="276" w:lineRule="auto"/>
         <w:jc w:val="both"/>
       </w:pPr>
-      <w:bookmarkStart w:id="13" w:name="_Toc102414567"/>
+      <w:bookmarkStart w:id="13" w:name="_Toc105430585"/>
       <w:r>
         <w:t>Compensating Unit</w:t>
       </w:r>
@@ -5184,7 +5167,7 @@
         <w:spacing w:line="276" w:lineRule="auto"/>
         <w:jc w:val="both"/>
       </w:pPr>
-      <w:bookmarkStart w:id="14" w:name="_Toc102414568"/>
+      <w:bookmarkStart w:id="14" w:name="_Toc105430586"/>
       <w:r>
         <w:t>Differential Amplifier</w:t>
       </w:r>
@@ -5486,7 +5469,7 @@
         <w:spacing w:line="276" w:lineRule="auto"/>
         <w:jc w:val="both"/>
       </w:pPr>
-      <w:bookmarkStart w:id="15" w:name="_Toc102414569"/>
+      <w:bookmarkStart w:id="15" w:name="_Toc105430587"/>
       <w:r>
         <w:t>Proportional Gain Unit</w:t>
       </w:r>
@@ -5600,7 +5583,13 @@
         <w:rPr>
           <w:shd w:val="clear" w:color="auto" w:fill="C5E0B3" w:themeFill="accent6" w:themeFillTint="66"/>
         </w:rPr>
-        <w:t>Port 5</w:t>
+        <w:t xml:space="preserve">Port </w:t>
+      </w:r>
+      <w:r>
+        <w:rPr>
+          <w:shd w:val="clear" w:color="auto" w:fill="C5E0B3" w:themeFill="accent6" w:themeFillTint="66"/>
+        </w:rPr>
+        <w:t>14</w:t>
       </w:r>
       <w:r>
         <w:t>;</w:t>
@@ -5651,7 +5640,7 @@
         <w:spacing w:line="276" w:lineRule="auto"/>
         <w:jc w:val="both"/>
       </w:pPr>
-      <w:bookmarkStart w:id="16" w:name="_Toc102414570"/>
+      <w:bookmarkStart w:id="16" w:name="_Toc105430588"/>
       <w:r>
         <w:t>Integral Gain Unit</w:t>
       </w:r>
@@ -5776,7 +5765,7 @@
         <w:spacing w:line="276" w:lineRule="auto"/>
         <w:jc w:val="both"/>
       </w:pPr>
-      <w:bookmarkStart w:id="17" w:name="_Toc102414571"/>
+      <w:bookmarkStart w:id="17" w:name="_Toc105430589"/>
       <w:r>
         <w:t>Summing Amplifier</w:t>
       </w:r>
@@ -6161,14 +6150,14 @@
     <w:p>
       <w:pPr>
         <w:pStyle w:val="Heading1"/>
-        <w:numPr>
-          <w:ilvl w:val="0"/>
-          <w:numId w:val="5"/>
-        </w:numPr>
         <w:spacing w:line="276" w:lineRule="auto"/>
+        <w:ind w:left="720"/>
         <w:jc w:val="center"/>
       </w:pPr>
-      <w:bookmarkStart w:id="18" w:name="_Toc102414572"/>
+      <w:bookmarkStart w:id="18" w:name="_Toc105430590"/>
+      <w:r>
+        <w:t xml:space="preserve">3. </w:t>
+      </w:r>
       <w:r>
         <w:t xml:space="preserve">Instrument </w:t>
       </w:r>
@@ -6192,7 +6181,7 @@
         <w:spacing w:line="276" w:lineRule="auto"/>
         <w:jc w:val="both"/>
       </w:pPr>
-      <w:bookmarkStart w:id="19" w:name="_Toc102414573"/>
+      <w:bookmarkStart w:id="19" w:name="_Toc105430591"/>
       <w:r>
         <w:t>Dual Power Supply</w:t>
       </w:r>
@@ -6335,7 +6324,7 @@
         <w:spacing w:line="276" w:lineRule="auto"/>
         <w:jc w:val="both"/>
       </w:pPr>
-      <w:bookmarkStart w:id="20" w:name="_Toc102414574"/>
+      <w:bookmarkStart w:id="20" w:name="_Toc105430592"/>
       <w:r>
         <w:t xml:space="preserve">Port </w:t>
       </w:r>
@@ -6905,7 +6894,7 @@
         <w:spacing w:line="276" w:lineRule="auto"/>
         <w:jc w:val="both"/>
       </w:pPr>
-      <w:bookmarkStart w:id="21" w:name="_Toc102414575"/>
+      <w:bookmarkStart w:id="21" w:name="_Toc105430593"/>
       <w:r>
         <w:t>Sine-to-Square</w:t>
       </w:r>
@@ -7061,7 +7050,7 @@
         <w:spacing w:line="276" w:lineRule="auto"/>
         <w:jc w:val="both"/>
       </w:pPr>
-      <w:bookmarkStart w:id="22" w:name="_Toc102414576"/>
+      <w:bookmarkStart w:id="22" w:name="_Toc105430594"/>
       <w:r>
         <w:t>Voltage Dropper</w:t>
       </w:r>
@@ -7185,7 +7174,7 @@
         <w:spacing w:line="276" w:lineRule="auto"/>
         <w:jc w:val="both"/>
       </w:pPr>
-      <w:bookmarkStart w:id="23" w:name="_Toc102414577"/>
+      <w:bookmarkStart w:id="23" w:name="_Toc105430595"/>
       <w:r>
         <w:t>Compensating Unit</w:t>
       </w:r>
@@ -8299,7 +8288,7 @@
         <w:spacing w:line="276" w:lineRule="auto"/>
         <w:jc w:val="both"/>
       </w:pPr>
-      <w:bookmarkStart w:id="24" w:name="_Toc102414578"/>
+      <w:bookmarkStart w:id="24" w:name="_Toc105430596"/>
       <w:r>
         <w:t>Frequency Modulation</w:t>
       </w:r>
@@ -8811,7 +8800,22 @@
         <w:jc w:val="both"/>
       </w:pPr>
       <w:r>
-        <w:t>Zero phase difference scale;</w:t>
+        <w:t>Perform z</w:t>
+      </w:r>
+      <w:r>
+        <w:t>ero</w:t>
+      </w:r>
+      <w:r>
+        <w:t>ing of</w:t>
+      </w:r>
+      <w:r>
+        <w:t xml:space="preserve"> phase</w:t>
+      </w:r>
+      <w:r>
+        <w:t xml:space="preserve"> </w:t>
+      </w:r>
+      <w:r>
+        <w:t>difference scale;</w:t>
       </w:r>
     </w:p>
     <w:p>
@@ -8926,11 +8930,11 @@
         <w:pStyle w:val="Heading1"/>
         <w:numPr>
           <w:ilvl w:val="0"/>
-          <w:numId w:val="5"/>
+          <w:numId w:val="16"/>
         </w:numPr>
         <w:jc w:val="center"/>
       </w:pPr>
-      <w:bookmarkStart w:id="25" w:name="_Toc102414579"/>
+      <w:bookmarkStart w:id="25" w:name="_Toc105430597"/>
       <w:r>
         <w:t>Frequency Modulation Calibration Code</w:t>
       </w:r>
@@ -8945,7 +8949,7 @@
           <w:numId w:val="25"/>
         </w:numPr>
       </w:pPr>
-      <w:bookmarkStart w:id="26" w:name="_Toc102414580"/>
+      <w:bookmarkStart w:id="26" w:name="_Toc105430598"/>
       <w:r>
         <w:t>Introduction</w:t>
       </w:r>
@@ -9134,7 +9138,7 @@
           <w:numId w:val="25"/>
         </w:numPr>
       </w:pPr>
-      <w:bookmarkStart w:id="27" w:name="_Toc102414581"/>
+      <w:bookmarkStart w:id="27" w:name="_Toc105430599"/>
       <w:r>
         <w:t>Variables</w:t>
       </w:r>
@@ -9567,7 +9571,7 @@
           <w:numId w:val="25"/>
         </w:numPr>
       </w:pPr>
-      <w:bookmarkStart w:id="28" w:name="_Toc102414582"/>
+      <w:bookmarkStart w:id="28" w:name="_Toc105430600"/>
       <w:r>
         <w:t xml:space="preserve">Instrument </w:t>
       </w:r>
@@ -9818,7 +9822,7 @@
           <w:numId w:val="25"/>
         </w:numPr>
       </w:pPr>
-      <w:bookmarkStart w:id="29" w:name="_Toc102414583"/>
+      <w:bookmarkStart w:id="29" w:name="_Toc105430601"/>
       <w:r>
         <w:t>Cycle</w:t>
       </w:r>

</xml_diff>